<commit_message>
Finished 413 HW 1
</commit_message>
<xml_diff>
--- a/MSiA 413/HW 01/MSiA-413 Homework 1.docx
+++ b/MSiA 413/HW 01/MSiA-413 Homework 1.docx
@@ -170,19 +170,11 @@
         </w:rPr>
         <w:t>: ____</w:t>
       </w:r>
-      <w:proofErr w:type="spellStart"/>
       <w:r>
         <w:rPr>
           <w:sz w:val="28"/>
         </w:rPr>
-        <w:t>Yassir</w:t>
-      </w:r>
-      <w:proofErr w:type="spellEnd"/>
-      <w:r>
-        <w:rPr>
-          <w:sz w:val="28"/>
-        </w:rPr>
-        <w:t xml:space="preserve"> Ahmed_</w:t>
+        <w:t>Yassir Ahmed_</w:t>
       </w:r>
       <w:r>
         <w:rPr>
@@ -448,15 +440,7 @@
         <w:jc w:val="both"/>
       </w:pPr>
       <w:r>
-        <w:t>Please fill out the blank parts of the table below to (</w:t>
-      </w:r>
-      <w:proofErr w:type="spellStart"/>
-      <w:r>
-        <w:t>i</w:t>
-      </w:r>
-      <w:proofErr w:type="spellEnd"/>
-      <w:r>
-        <w:t>) e</w:t>
+        <w:t>Please fill out the blank parts of the table below to (i) e</w:t>
       </w:r>
       <w:r>
         <w:t xml:space="preserve">xpress the following numbers </w:t>
@@ -937,6 +921,20 @@
                 <w:color w:val="FF0000"/>
               </w:rPr>
             </w:pPr>
+            <w:r>
+              <w:rPr>
+                <w:b/>
+                <w:color w:val="FF0000"/>
+              </w:rPr>
+              <w:t>0x</w:t>
+            </w:r>
+            <w:r>
+              <w:rPr>
+                <w:b/>
+                <w:color w:val="FF0000"/>
+              </w:rPr>
+              <w:t>6</w:t>
+            </w:r>
           </w:p>
         </w:tc>
         <w:tc>
@@ -1059,6 +1057,20 @@
                 <w:color w:val="FF0000"/>
               </w:rPr>
             </w:pPr>
+            <w:r>
+              <w:rPr>
+                <w:b/>
+                <w:color w:val="FF0000"/>
+              </w:rPr>
+              <w:t>0x</w:t>
+            </w:r>
+            <w:r>
+              <w:rPr>
+                <w:b/>
+                <w:color w:val="FF0000"/>
+              </w:rPr>
+              <w:t>13</w:t>
+            </w:r>
           </w:p>
         </w:tc>
         <w:tc>
@@ -1180,6 +1192,27 @@
                 <w:color w:val="FF0000"/>
               </w:rPr>
             </w:pPr>
+            <w:r>
+              <w:rPr>
+                <w:b/>
+                <w:color w:val="FF0000"/>
+              </w:rPr>
+              <w:t>0x</w:t>
+            </w:r>
+            <w:r>
+              <w:rPr>
+                <w:b/>
+                <w:color w:val="FF0000"/>
+              </w:rPr>
+              <w:t>1</w:t>
+            </w:r>
+            <w:r>
+              <w:rPr>
+                <w:b/>
+                <w:color w:val="FF0000"/>
+              </w:rPr>
+              <w:t>6</w:t>
+            </w:r>
           </w:p>
         </w:tc>
         <w:tc>
@@ -1323,6 +1356,20 @@
                 <w:color w:val="FF0000"/>
               </w:rPr>
             </w:pPr>
+            <w:r>
+              <w:rPr>
+                <w:b/>
+                <w:color w:val="FF0000"/>
+              </w:rPr>
+              <w:t>0x</w:t>
+            </w:r>
+            <w:r>
+              <w:rPr>
+                <w:b/>
+                <w:color w:val="FF0000"/>
+              </w:rPr>
+              <w:t>26</w:t>
+            </w:r>
           </w:p>
         </w:tc>
         <w:tc>
@@ -1465,6 +1512,20 @@
                 <w:color w:val="FF0000"/>
               </w:rPr>
             </w:pPr>
+            <w:r>
+              <w:rPr>
+                <w:b/>
+                <w:color w:val="FF0000"/>
+              </w:rPr>
+              <w:t>0x</w:t>
+            </w:r>
+            <w:r>
+              <w:rPr>
+                <w:b/>
+                <w:color w:val="FF0000"/>
+              </w:rPr>
+              <w:t>2A</w:t>
+            </w:r>
           </w:p>
         </w:tc>
         <w:tc>
@@ -1594,6 +1655,20 @@
                 <w:color w:val="FF0000"/>
               </w:rPr>
             </w:pPr>
+            <w:r>
+              <w:rPr>
+                <w:b/>
+                <w:color w:val="FF0000"/>
+              </w:rPr>
+              <w:t>0x</w:t>
+            </w:r>
+            <w:r>
+              <w:rPr>
+                <w:b/>
+                <w:color w:val="FF0000"/>
+              </w:rPr>
+              <w:t>9B</w:t>
+            </w:r>
           </w:p>
         </w:tc>
         <w:tc>
@@ -1694,6 +1769,20 @@
                 <w:color w:val="FF0000"/>
               </w:rPr>
             </w:pPr>
+            <w:r>
+              <w:rPr>
+                <w:b/>
+                <w:color w:val="FF0000"/>
+              </w:rPr>
+              <w:t>0x</w:t>
+            </w:r>
+            <w:r>
+              <w:rPr>
+                <w:b/>
+                <w:color w:val="FF0000"/>
+              </w:rPr>
+              <w:t>264</w:t>
+            </w:r>
           </w:p>
         </w:tc>
         <w:tc>
@@ -1830,6 +1919,20 @@
                 <w:color w:val="FF0000"/>
               </w:rPr>
             </w:pPr>
+            <w:r>
+              <w:rPr>
+                <w:b/>
+                <w:color w:val="FF0000"/>
+              </w:rPr>
+              <w:t>0x</w:t>
+            </w:r>
+            <w:r>
+              <w:rPr>
+                <w:b/>
+                <w:color w:val="FF0000"/>
+              </w:rPr>
+              <w:t>71B</w:t>
+            </w:r>
           </w:p>
         </w:tc>
         <w:tc>
@@ -1930,6 +2033,27 @@
                 <w:color w:val="FF0000"/>
               </w:rPr>
             </w:pPr>
+            <w:r>
+              <w:rPr>
+                <w:b/>
+                <w:color w:val="FF0000"/>
+              </w:rPr>
+              <w:t>0x</w:t>
+            </w:r>
+            <w:r>
+              <w:rPr>
+                <w:b/>
+                <w:color w:val="FF0000"/>
+              </w:rPr>
+              <w:t>8F</w:t>
+            </w:r>
+            <w:r>
+              <w:rPr>
+                <w:b/>
+                <w:color w:val="FF0000"/>
+              </w:rPr>
+              <w:t>5</w:t>
+            </w:r>
           </w:p>
         </w:tc>
         <w:tc>
@@ -2080,6 +2204,20 @@
                 <w:color w:val="FF0000"/>
               </w:rPr>
             </w:pPr>
+            <w:r>
+              <w:rPr>
+                <w:b/>
+                <w:color w:val="FF0000"/>
+              </w:rPr>
+              <w:t>0x</w:t>
+            </w:r>
+            <w:r>
+              <w:rPr>
+                <w:b/>
+                <w:color w:val="FF0000"/>
+              </w:rPr>
+              <w:t>C68</w:t>
+            </w:r>
           </w:p>
         </w:tc>
         <w:tc>
@@ -2918,7 +3056,23 @@
                 <w:bCs/>
                 <w:color w:val="FF0000"/>
               </w:rPr>
-              <w:t>00000001</w:t>
+              <w:t>0000</w:t>
+            </w:r>
+            <w:r>
+              <w:rPr>
+                <w:b/>
+                <w:bCs/>
+                <w:color w:val="FF0000"/>
+              </w:rPr>
+              <w:t xml:space="preserve"> </w:t>
+            </w:r>
+            <w:r>
+              <w:rPr>
+                <w:b/>
+                <w:bCs/>
+                <w:color w:val="FF0000"/>
+              </w:rPr>
+              <w:t>0001</w:t>
             </w:r>
           </w:p>
         </w:tc>
@@ -2945,7 +3099,7 @@
                 <w:bCs/>
                 <w:color w:val="FF0000"/>
               </w:rPr>
-              <w:t>00000001</w:t>
+              <w:t>1111 1110</w:t>
             </w:r>
           </w:p>
         </w:tc>
@@ -2964,6 +3118,7 @@
                 <w:b/>
                 <w:bCs/>
                 <w:color w:val="FF0000"/>
+                <w:vertAlign w:val="subscript"/>
               </w:rPr>
             </w:pPr>
             <w:r>
@@ -2973,6 +3128,23 @@
                 <w:color w:val="FF0000"/>
               </w:rPr>
               <w:t>11111111</w:t>
+            </w:r>
+            <w:r>
+              <w:rPr>
+                <w:b/>
+                <w:bCs/>
+                <w:color w:val="FF0000"/>
+              </w:rPr>
+              <w:t xml:space="preserve"> = -1</w:t>
+            </w:r>
+            <w:r>
+              <w:rPr>
+                <w:b/>
+                <w:bCs/>
+                <w:color w:val="FF0000"/>
+                <w:vertAlign w:val="subscript"/>
+              </w:rPr>
+              <w:t>10</w:t>
             </w:r>
           </w:p>
         </w:tc>
@@ -3038,77 +3210,103 @@
                 <w:bCs/>
                 <w:color w:val="FF0000"/>
               </w:rPr>
+              <w:t>1</w:t>
+            </w:r>
+            <w:r>
+              <w:rPr>
+                <w:b/>
+                <w:bCs/>
+                <w:color w:val="FF0000"/>
+              </w:rPr>
+              <w:t xml:space="preserve"> </w:t>
+            </w:r>
+            <w:r>
+              <w:rPr>
+                <w:b/>
+                <w:bCs/>
+                <w:color w:val="FF0000"/>
+              </w:rPr>
+              <w:t>0</w:t>
+            </w:r>
+            <w:r>
+              <w:rPr>
+                <w:b/>
+                <w:bCs/>
+                <w:color w:val="FF0000"/>
+              </w:rPr>
+              <w:t>0</w:t>
+            </w:r>
+            <w:r>
+              <w:rPr>
+                <w:b/>
+                <w:bCs/>
+                <w:color w:val="FF0000"/>
+              </w:rPr>
+              <w:t>11</w:t>
+            </w:r>
+          </w:p>
+        </w:tc>
+        <w:tc>
+          <w:tcPr>
+            <w:tcW w:w="2264" w:type="dxa"/>
+            <w:tcBorders>
+              <w:left w:val="single" w:sz="4" w:space="0" w:color="7F7F7F" w:themeColor="text1" w:themeTint="80"/>
+            </w:tcBorders>
+          </w:tcPr>
+          <w:p>
+            <w:pPr>
+              <w:jc w:val="center"/>
+              <w:cnfStyle w:val="000000000000" w:firstRow="0" w:lastRow="0" w:firstColumn="0" w:lastColumn="0" w:oddVBand="0" w:evenVBand="0" w:oddHBand="0" w:evenHBand="0" w:firstRowFirstColumn="0" w:firstRowLastColumn="0" w:lastRowFirstColumn="0" w:lastRowLastColumn="0"/>
+              <w:rPr>
+                <w:b/>
+                <w:bCs/>
+                <w:color w:val="FF0000"/>
+              </w:rPr>
+            </w:pPr>
+            <w:r>
+              <w:rPr>
+                <w:b/>
+                <w:bCs/>
+                <w:color w:val="FF0000"/>
+              </w:rPr>
+              <w:t>1110 1100</w:t>
+            </w:r>
+          </w:p>
+        </w:tc>
+        <w:tc>
+          <w:tcPr>
+            <w:tcW w:w="2509" w:type="dxa"/>
+            <w:tcBorders>
+              <w:left w:val="single" w:sz="4" w:space="0" w:color="7F7F7F" w:themeColor="text1" w:themeTint="80"/>
+            </w:tcBorders>
+          </w:tcPr>
+          <w:p>
+            <w:pPr>
+              <w:jc w:val="center"/>
+              <w:cnfStyle w:val="000000000000" w:firstRow="0" w:lastRow="0" w:firstColumn="0" w:lastColumn="0" w:oddVBand="0" w:evenVBand="0" w:oddHBand="0" w:evenHBand="0" w:firstRowFirstColumn="0" w:firstRowLastColumn="0" w:lastRowFirstColumn="0" w:lastRowLastColumn="0"/>
+              <w:rPr>
+                <w:b/>
+                <w:bCs/>
+                <w:color w:val="FF0000"/>
+                <w:vertAlign w:val="subscript"/>
+              </w:rPr>
+            </w:pPr>
+            <w:r>
+              <w:rPr>
+                <w:b/>
+                <w:bCs/>
+                <w:color w:val="FF0000"/>
+              </w:rPr>
+              <w:t>1110 1101 = -19</w:t>
+            </w:r>
+            <w:r>
+              <w:rPr>
+                <w:b/>
+                <w:bCs/>
+                <w:color w:val="FF0000"/>
+                <w:vertAlign w:val="subscript"/>
+              </w:rPr>
               <w:t>10</w:t>
-            </w:r>
-            <w:r>
-              <w:rPr>
-                <w:b/>
-                <w:bCs/>
-                <w:color w:val="FF0000"/>
-              </w:rPr>
-              <w:t>0</w:t>
-            </w:r>
-            <w:r>
-              <w:rPr>
-                <w:b/>
-                <w:bCs/>
-                <w:color w:val="FF0000"/>
-              </w:rPr>
-              <w:t>11</w:t>
-            </w:r>
-          </w:p>
-        </w:tc>
-        <w:tc>
-          <w:tcPr>
-            <w:tcW w:w="2264" w:type="dxa"/>
-            <w:tcBorders>
-              <w:left w:val="single" w:sz="4" w:space="0" w:color="7F7F7F" w:themeColor="text1" w:themeTint="80"/>
-            </w:tcBorders>
-          </w:tcPr>
-          <w:p>
-            <w:pPr>
-              <w:jc w:val="center"/>
-              <w:cnfStyle w:val="000000000000" w:firstRow="0" w:lastRow="0" w:firstColumn="0" w:lastColumn="0" w:oddVBand="0" w:evenVBand="0" w:oddHBand="0" w:evenHBand="0" w:firstRowFirstColumn="0" w:firstRowLastColumn="0" w:lastRowFirstColumn="0" w:lastRowLastColumn="0"/>
-              <w:rPr>
-                <w:b/>
-                <w:bCs/>
-                <w:color w:val="FF0000"/>
-              </w:rPr>
-            </w:pPr>
-            <w:r>
-              <w:rPr>
-                <w:b/>
-                <w:bCs/>
-                <w:color w:val="FF0000"/>
-              </w:rPr>
-              <w:t>00010011</w:t>
-            </w:r>
-          </w:p>
-        </w:tc>
-        <w:tc>
-          <w:tcPr>
-            <w:tcW w:w="2509" w:type="dxa"/>
-            <w:tcBorders>
-              <w:left w:val="single" w:sz="4" w:space="0" w:color="7F7F7F" w:themeColor="text1" w:themeTint="80"/>
-            </w:tcBorders>
-          </w:tcPr>
-          <w:p>
-            <w:pPr>
-              <w:jc w:val="center"/>
-              <w:cnfStyle w:val="000000000000" w:firstRow="0" w:lastRow="0" w:firstColumn="0" w:lastColumn="0" w:oddVBand="0" w:evenVBand="0" w:oddHBand="0" w:evenHBand="0" w:firstRowFirstColumn="0" w:firstRowLastColumn="0" w:lastRowFirstColumn="0" w:lastRowLastColumn="0"/>
-              <w:rPr>
-                <w:b/>
-                <w:bCs/>
-                <w:color w:val="FF0000"/>
-              </w:rPr>
-            </w:pPr>
-            <w:r>
-              <w:rPr>
-                <w:b/>
-                <w:bCs/>
-                <w:color w:val="FF0000"/>
-              </w:rPr>
-              <w:t>11101101</w:t>
             </w:r>
           </w:p>
         </w:tc>
@@ -3183,6 +3381,14 @@
                 <w:bCs/>
                 <w:color w:val="FF0000"/>
               </w:rPr>
+              <w:t xml:space="preserve"> </w:t>
+            </w:r>
+            <w:r>
+              <w:rPr>
+                <w:b/>
+                <w:bCs/>
+                <w:color w:val="FF0000"/>
+              </w:rPr>
               <w:t>0</w:t>
             </w:r>
             <w:r>
@@ -3246,15 +3452,7 @@
                 <w:bCs/>
                 <w:color w:val="FF0000"/>
               </w:rPr>
-              <w:t>00010110</w:t>
-            </w:r>
-            <w:r>
-              <w:rPr>
-                <w:b/>
-                <w:bCs/>
-                <w:color w:val="FF0000"/>
-              </w:rPr>
-              <w:t xml:space="preserve"> = 22</w:t>
+              <w:t>00010110 = 22</w:t>
             </w:r>
             <w:r>
               <w:rPr>
@@ -3337,7 +3535,7 @@
                 <w:bCs/>
                 <w:color w:val="FF0000"/>
               </w:rPr>
-              <w:t>00</w:t>
+              <w:t>0</w:t>
             </w:r>
             <w:r>
               <w:rPr>
@@ -3345,6 +3543,22 @@
                 <w:bCs/>
                 <w:color w:val="FF0000"/>
               </w:rPr>
+              <w:t xml:space="preserve"> </w:t>
+            </w:r>
+            <w:r>
+              <w:rPr>
+                <w:b/>
+                <w:bCs/>
+                <w:color w:val="FF0000"/>
+              </w:rPr>
+              <w:t>0</w:t>
+            </w:r>
+            <w:r>
+              <w:rPr>
+                <w:b/>
+                <w:bCs/>
+                <w:color w:val="FF0000"/>
+              </w:rPr>
               <w:t>11</w:t>
             </w:r>
             <w:r>
@@ -3380,7 +3594,7 @@
                 <w:bCs/>
                 <w:color w:val="FF0000"/>
               </w:rPr>
-              <w:t>00100110</w:t>
+              <w:t>1101 1001</w:t>
             </w:r>
           </w:p>
         </w:tc>
@@ -3399,8 +3613,26 @@
                 <w:b/>
                 <w:bCs/>
                 <w:color w:val="FF0000"/>
-              </w:rPr>
-            </w:pPr>
+                <w:vertAlign w:val="subscript"/>
+              </w:rPr>
+            </w:pPr>
+            <w:r>
+              <w:rPr>
+                <w:b/>
+                <w:bCs/>
+                <w:color w:val="FF0000"/>
+              </w:rPr>
+              <w:t>1101 1010 = -38</w:t>
+            </w:r>
+            <w:r>
+              <w:rPr>
+                <w:b/>
+                <w:bCs/>
+                <w:color w:val="FF0000"/>
+                <w:vertAlign w:val="subscript"/>
+              </w:rPr>
+              <w:t>10</w:t>
+            </w:r>
           </w:p>
         </w:tc>
       </w:tr>
@@ -3482,6 +3714,14 @@
                 <w:bCs/>
                 <w:color w:val="FF0000"/>
               </w:rPr>
+              <w:t xml:space="preserve"> </w:t>
+            </w:r>
+            <w:r>
+              <w:rPr>
+                <w:b/>
+                <w:bCs/>
+                <w:color w:val="FF0000"/>
+              </w:rPr>
               <w:t>1</w:t>
             </w:r>
             <w:r>
@@ -3533,7 +3773,7 @@
                 <w:bCs/>
                 <w:color w:val="FF0000"/>
               </w:rPr>
-              <w:t>00101010</w:t>
+              <w:t>1101 0101</w:t>
             </w:r>
           </w:p>
         </w:tc>
@@ -3552,8 +3792,26 @@
                 <w:b/>
                 <w:bCs/>
                 <w:color w:val="FF0000"/>
-              </w:rPr>
-            </w:pPr>
+                <w:vertAlign w:val="subscript"/>
+              </w:rPr>
+            </w:pPr>
+            <w:r>
+              <w:rPr>
+                <w:b/>
+                <w:bCs/>
+                <w:color w:val="FF0000"/>
+              </w:rPr>
+              <w:t>1101 0110 = -42</w:t>
+            </w:r>
+            <w:r>
+              <w:rPr>
+                <w:b/>
+                <w:bCs/>
+                <w:color w:val="FF0000"/>
+                <w:vertAlign w:val="subscript"/>
+              </w:rPr>
+              <w:t>10</w:t>
+            </w:r>
           </w:p>
         </w:tc>
       </w:tr>
@@ -3626,7 +3884,7 @@
                 <w:bCs/>
                 <w:color w:val="FF0000"/>
               </w:rPr>
-              <w:t>000</w:t>
+              <w:t>00</w:t>
             </w:r>
             <w:r>
               <w:rPr>
@@ -3634,6 +3892,22 @@
                 <w:bCs/>
                 <w:color w:val="FF0000"/>
               </w:rPr>
+              <w:t xml:space="preserve"> </w:t>
+            </w:r>
+            <w:r>
+              <w:rPr>
+                <w:b/>
+                <w:bCs/>
+                <w:color w:val="FF0000"/>
+              </w:rPr>
+              <w:t>0</w:t>
+            </w:r>
+            <w:r>
+              <w:rPr>
+                <w:b/>
+                <w:bCs/>
+                <w:color w:val="FF0000"/>
+              </w:rPr>
               <w:t>1</w:t>
             </w:r>
             <w:r>
@@ -3689,15 +3963,7 @@
                 <w:bCs/>
                 <w:color w:val="FF0000"/>
               </w:rPr>
-              <w:t>01000100</w:t>
-            </w:r>
-            <w:r>
-              <w:rPr>
-                <w:b/>
-                <w:bCs/>
-                <w:color w:val="FF0000"/>
-              </w:rPr>
-              <w:t xml:space="preserve"> = 68</w:t>
+              <w:t>01000100 = 68</w:t>
             </w:r>
             <w:r>
               <w:rPr>
@@ -3781,29 +4047,72 @@
                 <w:bCs/>
                 <w:color w:val="FF0000"/>
               </w:rPr>
+              <w:t>0</w:t>
+            </w:r>
+            <w:r>
+              <w:rPr>
+                <w:b/>
+                <w:bCs/>
+                <w:color w:val="FF0000"/>
+              </w:rPr>
+              <w:t xml:space="preserve"> </w:t>
+            </w:r>
+            <w:r>
+              <w:rPr>
+                <w:b/>
+                <w:bCs/>
+                <w:color w:val="FF0000"/>
+              </w:rPr>
+              <w:t>0</w:t>
+            </w:r>
+            <w:r>
+              <w:rPr>
+                <w:b/>
+                <w:bCs/>
+                <w:color w:val="FF0000"/>
+              </w:rPr>
+              <w:t>1</w:t>
+            </w:r>
+            <w:r>
+              <w:rPr>
+                <w:b/>
+                <w:bCs/>
+                <w:color w:val="FF0000"/>
+              </w:rPr>
               <w:t>00</w:t>
             </w:r>
-            <w:r>
+          </w:p>
+        </w:tc>
+        <w:tc>
+          <w:tcPr>
+            <w:tcW w:w="2264" w:type="dxa"/>
+            <w:tcBorders>
+              <w:left w:val="single" w:sz="4" w:space="0" w:color="7F7F7F" w:themeColor="text1" w:themeTint="80"/>
+            </w:tcBorders>
+          </w:tcPr>
+          <w:p>
+            <w:pPr>
+              <w:jc w:val="center"/>
+              <w:cnfStyle w:val="000000100000" w:firstRow="0" w:lastRow="0" w:firstColumn="0" w:lastColumn="0" w:oddVBand="0" w:evenVBand="0" w:oddHBand="1" w:evenHBand="0" w:firstRowFirstColumn="0" w:firstRowLastColumn="0" w:lastRowFirstColumn="0" w:lastRowLastColumn="0"/>
               <w:rPr>
                 <w:b/>
                 <w:bCs/>
                 <w:color w:val="FF0000"/>
               </w:rPr>
-              <w:t>1</w:t>
-            </w:r>
+            </w:pPr>
             <w:r>
               <w:rPr>
                 <w:b/>
                 <w:bCs/>
                 <w:color w:val="FF0000"/>
               </w:rPr>
-              <w:t>00</w:t>
-            </w:r>
-          </w:p>
-        </w:tc>
-        <w:tc>
-          <w:tcPr>
-            <w:tcW w:w="2264" w:type="dxa"/>
+              <w:t>1001 1011</w:t>
+            </w:r>
+          </w:p>
+        </w:tc>
+        <w:tc>
+          <w:tcPr>
+            <w:tcW w:w="2509" w:type="dxa"/>
             <w:tcBorders>
               <w:left w:val="single" w:sz="4" w:space="0" w:color="7F7F7F" w:themeColor="text1" w:themeTint="80"/>
             </w:tcBorders>
@@ -3816,6 +4125,7 @@
                 <w:b/>
                 <w:bCs/>
                 <w:color w:val="FF0000"/>
+                <w:vertAlign w:val="subscript"/>
               </w:rPr>
             </w:pPr>
             <w:r>
@@ -3824,27 +4134,17 @@
                 <w:bCs/>
                 <w:color w:val="FF0000"/>
               </w:rPr>
-              <w:t>01100100</w:t>
-            </w:r>
-          </w:p>
-        </w:tc>
-        <w:tc>
-          <w:tcPr>
-            <w:tcW w:w="2509" w:type="dxa"/>
-            <w:tcBorders>
-              <w:left w:val="single" w:sz="4" w:space="0" w:color="7F7F7F" w:themeColor="text1" w:themeTint="80"/>
-            </w:tcBorders>
-          </w:tcPr>
-          <w:p>
-            <w:pPr>
-              <w:jc w:val="center"/>
-              <w:cnfStyle w:val="000000100000" w:firstRow="0" w:lastRow="0" w:firstColumn="0" w:lastColumn="0" w:oddVBand="0" w:evenVBand="0" w:oddHBand="1" w:evenHBand="0" w:firstRowFirstColumn="0" w:firstRowLastColumn="0" w:lastRowFirstColumn="0" w:lastRowLastColumn="0"/>
+              <w:t>1001 1100 = -100</w:t>
+            </w:r>
+            <w:r>
               <w:rPr>
                 <w:b/>
                 <w:bCs/>
                 <w:color w:val="FF0000"/>
-              </w:rPr>
-            </w:pPr>
+                <w:vertAlign w:val="subscript"/>
+              </w:rPr>
+              <w:t>10</w:t>
+            </w:r>
           </w:p>
         </w:tc>
       </w:tr>
@@ -3909,7 +4209,23 @@
                 <w:bCs/>
                 <w:color w:val="FF0000"/>
               </w:rPr>
-              <w:t>1111111</w:t>
+              <w:t>111</w:t>
+            </w:r>
+            <w:r>
+              <w:rPr>
+                <w:b/>
+                <w:bCs/>
+                <w:color w:val="FF0000"/>
+              </w:rPr>
+              <w:t xml:space="preserve"> </w:t>
+            </w:r>
+            <w:r>
+              <w:rPr>
+                <w:b/>
+                <w:bCs/>
+                <w:color w:val="FF0000"/>
+              </w:rPr>
+              <w:t>1111</w:t>
             </w:r>
           </w:p>
         </w:tc>
@@ -3956,7 +4272,7 @@
                 <w:bCs/>
                 <w:color w:val="FF0000"/>
               </w:rPr>
-              <w:t>01111111</w:t>
+              <w:t>0111</w:t>
             </w:r>
             <w:r>
               <w:rPr>
@@ -3964,7 +4280,15 @@
                 <w:bCs/>
                 <w:color w:val="FF0000"/>
               </w:rPr>
-              <w:t xml:space="preserve"> = 127</w:t>
+              <w:t xml:space="preserve"> </w:t>
+            </w:r>
+            <w:r>
+              <w:rPr>
+                <w:b/>
+                <w:bCs/>
+                <w:color w:val="FF0000"/>
+              </w:rPr>
+              <w:t>1111 = 127</w:t>
             </w:r>
             <w:r>
               <w:rPr>
@@ -4027,21 +4351,35 @@
                 <w:bCs/>
                 <w:color w:val="FF0000"/>
               </w:rPr>
-              <w:t>1</w:t>
-            </w:r>
+              <w:t>-</w:t>
+            </w:r>
+          </w:p>
+        </w:tc>
+        <w:tc>
+          <w:tcPr>
+            <w:tcW w:w="2264" w:type="dxa"/>
+            <w:tcBorders>
+              <w:left w:val="single" w:sz="4" w:space="0" w:color="7F7F7F" w:themeColor="text1" w:themeTint="80"/>
+            </w:tcBorders>
+          </w:tcPr>
+          <w:p>
+            <w:pPr>
+              <w:jc w:val="center"/>
+              <w:cnfStyle w:val="000000100000" w:firstRow="0" w:lastRow="0" w:firstColumn="0" w:lastColumn="0" w:oddVBand="0" w:evenVBand="0" w:oddHBand="1" w:evenHBand="0" w:firstRowFirstColumn="0" w:firstRowLastColumn="0" w:lastRowFirstColumn="0" w:lastRowLastColumn="0"/>
+            </w:pPr>
             <w:r>
               <w:rPr>
                 <w:b/>
                 <w:bCs/>
                 <w:color w:val="FF0000"/>
               </w:rPr>
-              <w:t>0000000</w:t>
-            </w:r>
-          </w:p>
-        </w:tc>
-        <w:tc>
-          <w:tcPr>
-            <w:tcW w:w="2264" w:type="dxa"/>
+              <w:t>-</w:t>
+            </w:r>
+          </w:p>
+        </w:tc>
+        <w:tc>
+          <w:tcPr>
+            <w:tcW w:w="2509" w:type="dxa"/>
             <w:tcBorders>
               <w:left w:val="single" w:sz="4" w:space="0" w:color="7F7F7F" w:themeColor="text1" w:themeTint="80"/>
             </w:tcBorders>
@@ -4050,6 +4388,9 @@
             <w:pPr>
               <w:jc w:val="center"/>
               <w:cnfStyle w:val="000000100000" w:firstRow="0" w:lastRow="0" w:firstColumn="0" w:lastColumn="0" w:oddVBand="0" w:evenVBand="0" w:oddHBand="1" w:evenHBand="0" w:firstRowFirstColumn="0" w:firstRowLastColumn="0" w:lastRowFirstColumn="0" w:lastRowLastColumn="0"/>
+              <w:rPr>
+                <w:vertAlign w:val="subscript"/>
+              </w:rPr>
             </w:pPr>
             <w:r>
               <w:rPr>
@@ -4057,49 +4398,7 @@
                 <w:bCs/>
                 <w:color w:val="FF0000"/>
               </w:rPr>
-              <w:t>10000000</w:t>
-            </w:r>
-          </w:p>
-        </w:tc>
-        <w:tc>
-          <w:tcPr>
-            <w:tcW w:w="2509" w:type="dxa"/>
-            <w:tcBorders>
-              <w:left w:val="single" w:sz="4" w:space="0" w:color="7F7F7F" w:themeColor="text1" w:themeTint="80"/>
-            </w:tcBorders>
-          </w:tcPr>
-          <w:p>
-            <w:pPr>
-              <w:jc w:val="center"/>
-              <w:cnfStyle w:val="000000100000" w:firstRow="0" w:lastRow="0" w:firstColumn="0" w:lastColumn="0" w:oddVBand="0" w:evenVBand="0" w:oddHBand="1" w:evenHBand="0" w:firstRowFirstColumn="0" w:firstRowLastColumn="0" w:lastRowFirstColumn="0" w:lastRowLastColumn="0"/>
-              <w:rPr>
-                <w:vertAlign w:val="subscript"/>
-              </w:rPr>
-            </w:pPr>
-            <w:r>
-              <w:rPr>
-                <w:b/>
-                <w:bCs/>
-                <w:color w:val="FF0000"/>
-              </w:rPr>
-              <w:t>10000000</w:t>
-            </w:r>
-            <w:r>
-              <w:rPr>
-                <w:b/>
-                <w:bCs/>
-                <w:color w:val="FF0000"/>
-              </w:rPr>
-              <w:t xml:space="preserve"> = 128</w:t>
-            </w:r>
-            <w:r>
-              <w:rPr>
-                <w:b/>
-                <w:bCs/>
-                <w:color w:val="FF0000"/>
-                <w:vertAlign w:val="subscript"/>
-              </w:rPr>
-              <w:t>10</w:t>
+              <w:t>-</w:t>
             </w:r>
           </w:p>
         </w:tc>
@@ -4129,10 +4428,7 @@
               <w:cnfStyle w:val="000000000000" w:firstRow="0" w:lastRow="0" w:firstColumn="0" w:lastColumn="0" w:oddVBand="0" w:evenVBand="0" w:oddHBand="0" w:evenHBand="0" w:firstRowFirstColumn="0" w:firstRowLastColumn="0" w:lastRowFirstColumn="0" w:lastRowLastColumn="0"/>
             </w:pPr>
             <w:r>
-              <w:t>-12</w:t>
-            </w:r>
-            <w:r>
-              <w:t>9</w:t>
+              <w:t>-129</w:t>
             </w:r>
           </w:p>
         </w:tc>
@@ -4155,60 +4451,55 @@
                 <w:bCs/>
                 <w:color w:val="FF0000"/>
               </w:rPr>
-              <w:t>1</w:t>
-            </w:r>
+              <w:t>-</w:t>
+            </w:r>
+          </w:p>
+        </w:tc>
+        <w:tc>
+          <w:tcPr>
+            <w:tcW w:w="2264" w:type="dxa"/>
+            <w:tcBorders>
+              <w:left w:val="single" w:sz="4" w:space="0" w:color="7F7F7F" w:themeColor="text1" w:themeTint="80"/>
+            </w:tcBorders>
+          </w:tcPr>
+          <w:p>
+            <w:pPr>
+              <w:jc w:val="center"/>
+              <w:cnfStyle w:val="000000000000" w:firstRow="0" w:lastRow="0" w:firstColumn="0" w:lastColumn="0" w:oddVBand="0" w:evenVBand="0" w:oddHBand="0" w:evenHBand="0" w:firstRowFirstColumn="0" w:firstRowLastColumn="0" w:lastRowFirstColumn="0" w:lastRowLastColumn="0"/>
+            </w:pPr>
             <w:r>
               <w:rPr>
                 <w:b/>
                 <w:bCs/>
                 <w:color w:val="FF0000"/>
               </w:rPr>
-              <w:t>000000</w:t>
-            </w:r>
+              <w:t>-</w:t>
+            </w:r>
+          </w:p>
+        </w:tc>
+        <w:tc>
+          <w:tcPr>
+            <w:tcW w:w="2509" w:type="dxa"/>
+            <w:tcBorders>
+              <w:left w:val="single" w:sz="4" w:space="0" w:color="7F7F7F" w:themeColor="text1" w:themeTint="80"/>
+            </w:tcBorders>
+          </w:tcPr>
+          <w:p>
+            <w:pPr>
+              <w:jc w:val="center"/>
+              <w:cnfStyle w:val="000000000000" w:firstRow="0" w:lastRow="0" w:firstColumn="0" w:lastColumn="0" w:oddVBand="0" w:evenVBand="0" w:oddHBand="0" w:evenHBand="0" w:firstRowFirstColumn="0" w:firstRowLastColumn="0" w:lastRowFirstColumn="0" w:lastRowLastColumn="0"/>
+              <w:rPr>
+                <w:vertAlign w:val="subscript"/>
+              </w:rPr>
+            </w:pPr>
             <w:r>
               <w:rPr>
                 <w:b/>
                 <w:bCs/>
                 <w:color w:val="FF0000"/>
               </w:rPr>
-              <w:t>1</w:t>
-            </w:r>
-          </w:p>
-        </w:tc>
-        <w:tc>
-          <w:tcPr>
-            <w:tcW w:w="2264" w:type="dxa"/>
-            <w:tcBorders>
-              <w:left w:val="single" w:sz="4" w:space="0" w:color="7F7F7F" w:themeColor="text1" w:themeTint="80"/>
-            </w:tcBorders>
-          </w:tcPr>
-          <w:p>
-            <w:pPr>
-              <w:jc w:val="center"/>
-              <w:cnfStyle w:val="000000000000" w:firstRow="0" w:lastRow="0" w:firstColumn="0" w:lastColumn="0" w:oddVBand="0" w:evenVBand="0" w:oddHBand="0" w:evenHBand="0" w:firstRowFirstColumn="0" w:firstRowLastColumn="0" w:lastRowFirstColumn="0" w:lastRowLastColumn="0"/>
-            </w:pPr>
-            <w:r>
-              <w:rPr>
-                <w:b/>
-                <w:bCs/>
-                <w:color w:val="FF0000"/>
-              </w:rPr>
-              <w:t>10000001</w:t>
-            </w:r>
-          </w:p>
-        </w:tc>
-        <w:tc>
-          <w:tcPr>
-            <w:tcW w:w="2509" w:type="dxa"/>
-            <w:tcBorders>
-              <w:left w:val="single" w:sz="4" w:space="0" w:color="7F7F7F" w:themeColor="text1" w:themeTint="80"/>
-            </w:tcBorders>
-          </w:tcPr>
-          <w:p>
-            <w:pPr>
-              <w:jc w:val="center"/>
-              <w:cnfStyle w:val="000000000000" w:firstRow="0" w:lastRow="0" w:firstColumn="0" w:lastColumn="0" w:oddVBand="0" w:evenVBand="0" w:oddHBand="0" w:evenHBand="0" w:firstRowFirstColumn="0" w:firstRowLastColumn="0" w:lastRowFirstColumn="0" w:lastRowLastColumn="0"/>
-            </w:pPr>
+              <w:t>-</w:t>
+            </w:r>
           </w:p>
         </w:tc>
       </w:tr>
@@ -4533,6 +4824,14 @@
           <w:color w:val="FF0000"/>
         </w:rPr>
       </w:pPr>
+      <w:r>
+        <w:rPr>
+          <w:b/>
+          <w:bCs/>
+          <w:color w:val="FF0000"/>
+        </w:rPr>
+        <w:t>-559038737</w:t>
+      </w:r>
     </w:p>
     <w:p>
       <w:pPr>
@@ -4660,6 +4959,14 @@
           <w:color w:val="FF0000"/>
         </w:rPr>
       </w:pPr>
+      <w:r>
+        <w:rPr>
+          <w:b/>
+          <w:bCs/>
+          <w:color w:val="FF0000"/>
+        </w:rPr>
+        <w:t>3735928559</w:t>
+      </w:r>
     </w:p>
     <w:p>
       <w:pPr>
@@ -4748,6 +5055,20 @@
           <w:color w:val="FF0000"/>
         </w:rPr>
       </w:pPr>
+      <w:r>
+        <w:rPr>
+          <w:b/>
+          <w:color w:val="FF0000"/>
+        </w:rPr>
+        <w:t>0x</w:t>
+      </w:r>
+      <w:r>
+        <w:rPr>
+          <w:b/>
+          <w:color w:val="FF0000"/>
+        </w:rPr>
+        <w:t>DEADBEEF</w:t>
+      </w:r>
     </w:p>
     <w:p/>
     <w:p/>
@@ -4806,6 +5127,14 @@
           <w:color w:val="FF0000"/>
         </w:rPr>
       </w:pPr>
+      <w:r>
+        <w:rPr>
+          <w:b/>
+          <w:bCs/>
+          <w:color w:val="FF0000"/>
+        </w:rPr>
+        <w:t>1280265249</w:t>
+      </w:r>
     </w:p>
     <w:p>
       <w:pPr>
@@ -4912,6 +5241,14 @@
           <w:color w:val="FF0000"/>
         </w:rPr>
       </w:pPr>
+      <w:r>
+        <w:rPr>
+          <w:b/>
+          <w:bCs/>
+          <w:color w:val="FF0000"/>
+        </w:rPr>
+        <w:t>1280265249</w:t>
+      </w:r>
     </w:p>
     <w:p>
       <w:pPr>
@@ -4968,23 +5305,53 @@
       </w:r>
     </w:p>
     <w:p/>
-    <w:p/>
+    <w:p>
+      <w:pPr>
+        <w:pStyle w:val="ListParagraph"/>
+        <w:tabs>
+          <w:tab w:val="left" w:pos="6388"/>
+        </w:tabs>
+        <w:rPr>
+          <w:b/>
+          <w:bCs/>
+          <w:color w:val="FF0000"/>
+        </w:rPr>
+      </w:pPr>
+      <w:r>
+        <w:rPr>
+          <w:b/>
+          <w:bCs/>
+          <w:color w:val="FF0000"/>
+        </w:rPr>
+        <w:t>LOL!</w:t>
+      </w:r>
+    </w:p>
+    <w:p>
+      <w:pPr>
+        <w:pStyle w:val="ListParagraph"/>
+        <w:tabs>
+          <w:tab w:val="left" w:pos="6388"/>
+        </w:tabs>
+        <w:rPr>
+          <w:b/>
+          <w:bCs/>
+          <w:color w:val="FF0000"/>
+        </w:rPr>
+      </w:pPr>
+    </w:p>
     <w:p/>
     <w:p>
       <w:pPr>
+        <w:ind w:left="720"/>
+      </w:pPr>
+    </w:p>
+    <w:p>
+      <w:pPr>
         <w:pStyle w:val="Heading2"/>
       </w:pPr>
       <w:r>
         <w:lastRenderedPageBreak/>
-        <w:t xml:space="preserve">Question 4. Accuracy of Integer and </w:t>
-      </w:r>
-      <w:proofErr w:type="gramStart"/>
-      <w:r>
-        <w:t>Floating Point</w:t>
-      </w:r>
-      <w:proofErr w:type="gramEnd"/>
-      <w:r>
-        <w:t xml:space="preserve"> Representations (20 points</w:t>
+        <w:t>Question 4. Accuracy of Integer and Floating Point Representations (20 points</w:t>
       </w:r>
       <w:r>
         <w:t xml:space="preserve"> – 1 per row</w:t>
@@ -5627,7 +5994,51 @@
                 <w:b/>
                 <w:color w:val="44709D" w:themeColor="accent3"/>
               </w:rPr>
-              <w:t>E</w:t>
+              <w:t>no way</w:t>
+            </w:r>
+          </w:p>
+        </w:tc>
+        <w:tc>
+          <w:tcPr>
+            <w:tcW w:w="1730" w:type="dxa"/>
+            <w:tcBorders>
+              <w:left w:val="single" w:sz="4" w:space="0" w:color="7F7F7F" w:themeColor="text1" w:themeTint="80"/>
+              <w:right w:val="single" w:sz="4" w:space="0" w:color="7F7F7F" w:themeColor="text1" w:themeTint="80"/>
+            </w:tcBorders>
+          </w:tcPr>
+          <w:p>
+            <w:pPr>
+              <w:jc w:val="center"/>
+              <w:cnfStyle w:val="000000000000" w:firstRow="0" w:lastRow="0" w:firstColumn="0" w:lastColumn="0" w:oddVBand="0" w:evenVBand="0" w:oddHBand="0" w:evenHBand="0" w:firstRowFirstColumn="0" w:firstRowLastColumn="0" w:lastRowFirstColumn="0" w:lastRowLastColumn="0"/>
+            </w:pPr>
+            <w:r>
+              <w:rPr>
+                <w:b/>
+                <w:color w:val="44709D" w:themeColor="accent3"/>
+              </w:rPr>
+              <w:t>no way</w:t>
+            </w:r>
+          </w:p>
+        </w:tc>
+        <w:tc>
+          <w:tcPr>
+            <w:tcW w:w="1730" w:type="dxa"/>
+            <w:tcBorders>
+              <w:left w:val="single" w:sz="4" w:space="0" w:color="7F7F7F" w:themeColor="text1" w:themeTint="80"/>
+              <w:right w:val="single" w:sz="4" w:space="0" w:color="7F7F7F" w:themeColor="text1" w:themeTint="80"/>
+            </w:tcBorders>
+          </w:tcPr>
+          <w:p>
+            <w:pPr>
+              <w:jc w:val="center"/>
+              <w:cnfStyle w:val="000000000000" w:firstRow="0" w:lastRow="0" w:firstColumn="0" w:lastColumn="0" w:oddVBand="0" w:evenVBand="0" w:oddHBand="0" w:evenHBand="0" w:firstRowFirstColumn="0" w:firstRowLastColumn="0" w:lastRowFirstColumn="0" w:lastRowLastColumn="0"/>
+            </w:pPr>
+            <w:r>
+              <w:rPr>
+                <w:b/>
+                <w:color w:val="44709D" w:themeColor="accent3"/>
+              </w:rPr>
+              <w:t>e</w:t>
             </w:r>
             <w:r>
               <w:rPr>
@@ -5643,7 +6054,6 @@
             <w:tcW w:w="1730" w:type="dxa"/>
             <w:tcBorders>
               <w:left w:val="single" w:sz="4" w:space="0" w:color="7F7F7F" w:themeColor="text1" w:themeTint="80"/>
-              <w:right w:val="single" w:sz="4" w:space="0" w:color="7F7F7F" w:themeColor="text1" w:themeTint="80"/>
             </w:tcBorders>
           </w:tcPr>
           <w:p>
@@ -5656,64 +6066,7 @@
                 <w:b/>
                 <w:color w:val="44709D" w:themeColor="accent3"/>
               </w:rPr>
-              <w:t>E</w:t>
-            </w:r>
-            <w:r>
-              <w:rPr>
-                <w:b/>
-                <w:color w:val="44709D" w:themeColor="accent3"/>
-              </w:rPr>
-              <w:t>xactly</w:t>
-            </w:r>
-          </w:p>
-        </w:tc>
-        <w:tc>
-          <w:tcPr>
-            <w:tcW w:w="1730" w:type="dxa"/>
-            <w:tcBorders>
-              <w:left w:val="single" w:sz="4" w:space="0" w:color="7F7F7F" w:themeColor="text1" w:themeTint="80"/>
-              <w:right w:val="single" w:sz="4" w:space="0" w:color="7F7F7F" w:themeColor="text1" w:themeTint="80"/>
-            </w:tcBorders>
-          </w:tcPr>
-          <w:p>
-            <w:pPr>
-              <w:jc w:val="center"/>
-              <w:cnfStyle w:val="000000000000" w:firstRow="0" w:lastRow="0" w:firstColumn="0" w:lastColumn="0" w:oddVBand="0" w:evenVBand="0" w:oddHBand="0" w:evenHBand="0" w:firstRowFirstColumn="0" w:firstRowLastColumn="0" w:lastRowFirstColumn="0" w:lastRowLastColumn="0"/>
-            </w:pPr>
-            <w:r>
-              <w:rPr>
-                <w:b/>
-                <w:color w:val="44709D" w:themeColor="accent3"/>
-              </w:rPr>
-              <w:t>E</w:t>
-            </w:r>
-            <w:r>
-              <w:rPr>
-                <w:b/>
-                <w:color w:val="44709D" w:themeColor="accent3"/>
-              </w:rPr>
-              <w:t>xactly</w:t>
-            </w:r>
-          </w:p>
-        </w:tc>
-        <w:tc>
-          <w:tcPr>
-            <w:tcW w:w="1730" w:type="dxa"/>
-            <w:tcBorders>
-              <w:left w:val="single" w:sz="4" w:space="0" w:color="7F7F7F" w:themeColor="text1" w:themeTint="80"/>
-            </w:tcBorders>
-          </w:tcPr>
-          <w:p>
-            <w:pPr>
-              <w:jc w:val="center"/>
-              <w:cnfStyle w:val="000000000000" w:firstRow="0" w:lastRow="0" w:firstColumn="0" w:lastColumn="0" w:oddVBand="0" w:evenVBand="0" w:oddHBand="0" w:evenHBand="0" w:firstRowFirstColumn="0" w:firstRowLastColumn="0" w:lastRowFirstColumn="0" w:lastRowLastColumn="0"/>
-            </w:pPr>
-            <w:r>
-              <w:rPr>
-                <w:b/>
-                <w:color w:val="44709D" w:themeColor="accent3"/>
-              </w:rPr>
-              <w:t>E</w:t>
+              <w:t>e</w:t>
             </w:r>
             <w:r>
               <w:rPr>
@@ -5771,6 +6124,13 @@
               <w:jc w:val="center"/>
               <w:cnfStyle w:val="000000100000" w:firstRow="0" w:lastRow="0" w:firstColumn="0" w:lastColumn="0" w:oddVBand="0" w:evenVBand="0" w:oddHBand="1" w:evenHBand="0" w:firstRowFirstColumn="0" w:firstRowLastColumn="0" w:lastRowFirstColumn="0" w:lastRowLastColumn="0"/>
             </w:pPr>
+            <w:r>
+              <w:rPr>
+                <w:b/>
+                <w:color w:val="44709D" w:themeColor="accent3"/>
+              </w:rPr>
+              <w:t>no way</w:t>
+            </w:r>
           </w:p>
         </w:tc>
         <w:tc>
@@ -5786,6 +6146,13 @@
               <w:jc w:val="center"/>
               <w:cnfStyle w:val="000000100000" w:firstRow="0" w:lastRow="0" w:firstColumn="0" w:lastColumn="0" w:oddVBand="0" w:evenVBand="0" w:oddHBand="1" w:evenHBand="0" w:firstRowFirstColumn="0" w:firstRowLastColumn="0" w:lastRowFirstColumn="0" w:lastRowLastColumn="0"/>
             </w:pPr>
+            <w:r>
+              <w:rPr>
+                <w:b/>
+                <w:color w:val="44709D" w:themeColor="accent3"/>
+              </w:rPr>
+              <w:t>no way</w:t>
+            </w:r>
           </w:p>
         </w:tc>
         <w:tc>
@@ -5801,6 +6168,20 @@
               <w:jc w:val="center"/>
               <w:cnfStyle w:val="000000100000" w:firstRow="0" w:lastRow="0" w:firstColumn="0" w:lastColumn="0" w:oddVBand="0" w:evenVBand="0" w:oddHBand="1" w:evenHBand="0" w:firstRowFirstColumn="0" w:firstRowLastColumn="0" w:lastRowFirstColumn="0" w:lastRowLastColumn="0"/>
             </w:pPr>
+            <w:r>
+              <w:rPr>
+                <w:b/>
+                <w:color w:val="44709D" w:themeColor="accent3"/>
+              </w:rPr>
+              <w:t>a</w:t>
+            </w:r>
+            <w:r>
+              <w:rPr>
+                <w:b/>
+                <w:color w:val="44709D" w:themeColor="accent3"/>
+              </w:rPr>
+              <w:t>pproximately</w:t>
+            </w:r>
           </w:p>
         </w:tc>
         <w:tc>
@@ -5815,6 +6196,20 @@
               <w:jc w:val="center"/>
               <w:cnfStyle w:val="000000100000" w:firstRow="0" w:lastRow="0" w:firstColumn="0" w:lastColumn="0" w:oddVBand="0" w:evenVBand="0" w:oddHBand="1" w:evenHBand="0" w:firstRowFirstColumn="0" w:firstRowLastColumn="0" w:lastRowFirstColumn="0" w:lastRowLastColumn="0"/>
             </w:pPr>
+            <w:r>
+              <w:rPr>
+                <w:b/>
+                <w:color w:val="44709D" w:themeColor="accent3"/>
+              </w:rPr>
+              <w:t>a</w:t>
+            </w:r>
+            <w:r>
+              <w:rPr>
+                <w:b/>
+                <w:color w:val="44709D" w:themeColor="accent3"/>
+              </w:rPr>
+              <w:t>pproximately</w:t>
+            </w:r>
           </w:p>
         </w:tc>
       </w:tr>
@@ -5868,14 +6263,7 @@
                 <w:b/>
                 <w:color w:val="44709D" w:themeColor="accent3"/>
               </w:rPr>
-              <w:t>E</w:t>
-            </w:r>
-            <w:r>
-              <w:rPr>
-                <w:b/>
-                <w:color w:val="44709D" w:themeColor="accent3"/>
-              </w:rPr>
-              <w:t>xactly</w:t>
+              <w:t>no way</w:t>
             </w:r>
           </w:p>
         </w:tc>
@@ -5897,14 +6285,7 @@
                 <w:b/>
                 <w:color w:val="44709D" w:themeColor="accent3"/>
               </w:rPr>
-              <w:t>E</w:t>
-            </w:r>
-            <w:r>
-              <w:rPr>
-                <w:b/>
-                <w:color w:val="44709D" w:themeColor="accent3"/>
-              </w:rPr>
-              <w:t>xactly</w:t>
+              <w:t>no way</w:t>
             </w:r>
           </w:p>
         </w:tc>
@@ -5926,14 +6307,14 @@
                 <w:b/>
                 <w:color w:val="44709D" w:themeColor="accent3"/>
               </w:rPr>
-              <w:t>E</w:t>
-            </w:r>
-            <w:r>
-              <w:rPr>
-                <w:b/>
-                <w:color w:val="44709D" w:themeColor="accent3"/>
-              </w:rPr>
-              <w:t>xactly</w:t>
+              <w:t>a</w:t>
+            </w:r>
+            <w:r>
+              <w:rPr>
+                <w:b/>
+                <w:color w:val="44709D" w:themeColor="accent3"/>
+              </w:rPr>
+              <w:t>pproximately</w:t>
             </w:r>
           </w:p>
         </w:tc>
@@ -5954,14 +6335,14 @@
                 <w:b/>
                 <w:color w:val="44709D" w:themeColor="accent3"/>
               </w:rPr>
-              <w:t>E</w:t>
-            </w:r>
-            <w:r>
-              <w:rPr>
-                <w:b/>
-                <w:color w:val="44709D" w:themeColor="accent3"/>
-              </w:rPr>
-              <w:t>xactly</w:t>
+              <w:t>a</w:t>
+            </w:r>
+            <w:r>
+              <w:rPr>
+                <w:b/>
+                <w:color w:val="44709D" w:themeColor="accent3"/>
+              </w:rPr>
+              <w:t>pproximately</w:t>
             </w:r>
           </w:p>
         </w:tc>
@@ -6012,6 +6393,13 @@
               <w:jc w:val="center"/>
               <w:cnfStyle w:val="000000100000" w:firstRow="0" w:lastRow="0" w:firstColumn="0" w:lastColumn="0" w:oddVBand="0" w:evenVBand="0" w:oddHBand="1" w:evenHBand="0" w:firstRowFirstColumn="0" w:firstRowLastColumn="0" w:lastRowFirstColumn="0" w:lastRowLastColumn="0"/>
             </w:pPr>
+            <w:r>
+              <w:rPr>
+                <w:b/>
+                <w:color w:val="44709D" w:themeColor="accent3"/>
+              </w:rPr>
+              <w:t>no way</w:t>
+            </w:r>
           </w:p>
         </w:tc>
         <w:tc>
@@ -6027,6 +6415,13 @@
               <w:jc w:val="center"/>
               <w:cnfStyle w:val="000000100000" w:firstRow="0" w:lastRow="0" w:firstColumn="0" w:lastColumn="0" w:oddVBand="0" w:evenVBand="0" w:oddHBand="1" w:evenHBand="0" w:firstRowFirstColumn="0" w:firstRowLastColumn="0" w:lastRowFirstColumn="0" w:lastRowLastColumn="0"/>
             </w:pPr>
+            <w:r>
+              <w:rPr>
+                <w:b/>
+                <w:color w:val="44709D" w:themeColor="accent3"/>
+              </w:rPr>
+              <w:t>no way</w:t>
+            </w:r>
           </w:p>
         </w:tc>
         <w:tc>
@@ -6042,6 +6437,13 @@
               <w:jc w:val="center"/>
               <w:cnfStyle w:val="000000100000" w:firstRow="0" w:lastRow="0" w:firstColumn="0" w:lastColumn="0" w:oddVBand="0" w:evenVBand="0" w:oddHBand="1" w:evenHBand="0" w:firstRowFirstColumn="0" w:firstRowLastColumn="0" w:lastRowFirstColumn="0" w:lastRowLastColumn="0"/>
             </w:pPr>
+            <w:r>
+              <w:rPr>
+                <w:b/>
+                <w:color w:val="44709D" w:themeColor="accent3"/>
+              </w:rPr>
+              <w:t>exactly</w:t>
+            </w:r>
           </w:p>
         </w:tc>
         <w:tc>
@@ -6056,6 +6458,13 @@
               <w:jc w:val="center"/>
               <w:cnfStyle w:val="000000100000" w:firstRow="0" w:lastRow="0" w:firstColumn="0" w:lastColumn="0" w:oddVBand="0" w:evenVBand="0" w:oddHBand="1" w:evenHBand="0" w:firstRowFirstColumn="0" w:firstRowLastColumn="0" w:lastRowFirstColumn="0" w:lastRowLastColumn="0"/>
             </w:pPr>
+            <w:r>
+              <w:rPr>
+                <w:b/>
+                <w:color w:val="44709D" w:themeColor="accent3"/>
+              </w:rPr>
+              <w:t>exactly</w:t>
+            </w:r>
           </w:p>
         </w:tc>
       </w:tr>
@@ -6109,14 +6518,7 @@
                 <w:b/>
                 <w:color w:val="44709D" w:themeColor="accent3"/>
               </w:rPr>
-              <w:t>E</w:t>
-            </w:r>
-            <w:r>
-              <w:rPr>
-                <w:b/>
-                <w:color w:val="44709D" w:themeColor="accent3"/>
-              </w:rPr>
-              <w:t>xactly</w:t>
+              <w:t>no way</w:t>
             </w:r>
           </w:p>
         </w:tc>
@@ -6138,14 +6540,7 @@
                 <w:b/>
                 <w:color w:val="44709D" w:themeColor="accent3"/>
               </w:rPr>
-              <w:t>E</w:t>
-            </w:r>
-            <w:r>
-              <w:rPr>
-                <w:b/>
-                <w:color w:val="44709D" w:themeColor="accent3"/>
-              </w:rPr>
-              <w:t>xactly</w:t>
+              <w:t>no way</w:t>
             </w:r>
           </w:p>
         </w:tc>
@@ -6167,14 +6562,7 @@
                 <w:b/>
                 <w:color w:val="44709D" w:themeColor="accent3"/>
               </w:rPr>
-              <w:t>E</w:t>
-            </w:r>
-            <w:r>
-              <w:rPr>
-                <w:b/>
-                <w:color w:val="44709D" w:themeColor="accent3"/>
-              </w:rPr>
-              <w:t>xactly</w:t>
+              <w:t>exactly</w:t>
             </w:r>
           </w:p>
         </w:tc>
@@ -6195,14 +6583,7 @@
                 <w:b/>
                 <w:color w:val="44709D" w:themeColor="accent3"/>
               </w:rPr>
-              <w:t>E</w:t>
-            </w:r>
-            <w:r>
-              <w:rPr>
-                <w:b/>
-                <w:color w:val="44709D" w:themeColor="accent3"/>
-              </w:rPr>
-              <w:t>xactly</w:t>
+              <w:t>exactly</w:t>
             </w:r>
           </w:p>
         </w:tc>
@@ -6253,6 +6634,13 @@
               <w:jc w:val="center"/>
               <w:cnfStyle w:val="000000100000" w:firstRow="0" w:lastRow="0" w:firstColumn="0" w:lastColumn="0" w:oddVBand="0" w:evenVBand="0" w:oddHBand="1" w:evenHBand="0" w:firstRowFirstColumn="0" w:firstRowLastColumn="0" w:lastRowFirstColumn="0" w:lastRowLastColumn="0"/>
             </w:pPr>
+            <w:r>
+              <w:rPr>
+                <w:b/>
+                <w:color w:val="44709D" w:themeColor="accent3"/>
+              </w:rPr>
+              <w:t>no way</w:t>
+            </w:r>
           </w:p>
         </w:tc>
         <w:tc>
@@ -6268,6 +6656,13 @@
               <w:jc w:val="center"/>
               <w:cnfStyle w:val="000000100000" w:firstRow="0" w:lastRow="0" w:firstColumn="0" w:lastColumn="0" w:oddVBand="0" w:evenVBand="0" w:oddHBand="1" w:evenHBand="0" w:firstRowFirstColumn="0" w:firstRowLastColumn="0" w:lastRowFirstColumn="0" w:lastRowLastColumn="0"/>
             </w:pPr>
+            <w:r>
+              <w:rPr>
+                <w:b/>
+                <w:color w:val="44709D" w:themeColor="accent3"/>
+              </w:rPr>
+              <w:t>exactly</w:t>
+            </w:r>
           </w:p>
         </w:tc>
         <w:tc>
@@ -6283,6 +6678,13 @@
               <w:jc w:val="center"/>
               <w:cnfStyle w:val="000000100000" w:firstRow="0" w:lastRow="0" w:firstColumn="0" w:lastColumn="0" w:oddVBand="0" w:evenVBand="0" w:oddHBand="1" w:evenHBand="0" w:firstRowFirstColumn="0" w:firstRowLastColumn="0" w:lastRowFirstColumn="0" w:lastRowLastColumn="0"/>
             </w:pPr>
+            <w:r>
+              <w:rPr>
+                <w:b/>
+                <w:color w:val="44709D" w:themeColor="accent3"/>
+              </w:rPr>
+              <w:t>exactly</w:t>
+            </w:r>
           </w:p>
         </w:tc>
         <w:tc>
@@ -6297,6 +6699,13 @@
               <w:jc w:val="center"/>
               <w:cnfStyle w:val="000000100000" w:firstRow="0" w:lastRow="0" w:firstColumn="0" w:lastColumn="0" w:oddVBand="0" w:evenVBand="0" w:oddHBand="1" w:evenHBand="0" w:firstRowFirstColumn="0" w:firstRowLastColumn="0" w:lastRowFirstColumn="0" w:lastRowLastColumn="0"/>
             </w:pPr>
+            <w:r>
+              <w:rPr>
+                <w:b/>
+                <w:color w:val="44709D" w:themeColor="accent3"/>
+              </w:rPr>
+              <w:t>exactly</w:t>
+            </w:r>
           </w:p>
         </w:tc>
       </w:tr>
@@ -6345,6 +6754,13 @@
               <w:jc w:val="center"/>
               <w:cnfStyle w:val="000000000000" w:firstRow="0" w:lastRow="0" w:firstColumn="0" w:lastColumn="0" w:oddVBand="0" w:evenVBand="0" w:oddHBand="0" w:evenHBand="0" w:firstRowFirstColumn="0" w:firstRowLastColumn="0" w:lastRowFirstColumn="0" w:lastRowLastColumn="0"/>
             </w:pPr>
+            <w:r>
+              <w:rPr>
+                <w:b/>
+                <w:color w:val="44709D" w:themeColor="accent3"/>
+              </w:rPr>
+              <w:t>no way</w:t>
+            </w:r>
           </w:p>
         </w:tc>
         <w:tc>
@@ -6360,6 +6776,13 @@
               <w:jc w:val="center"/>
               <w:cnfStyle w:val="000000000000" w:firstRow="0" w:lastRow="0" w:firstColumn="0" w:lastColumn="0" w:oddVBand="0" w:evenVBand="0" w:oddHBand="0" w:evenHBand="0" w:firstRowFirstColumn="0" w:firstRowLastColumn="0" w:lastRowFirstColumn="0" w:lastRowLastColumn="0"/>
             </w:pPr>
+            <w:r>
+              <w:rPr>
+                <w:b/>
+                <w:color w:val="44709D" w:themeColor="accent3"/>
+              </w:rPr>
+              <w:t>exactly</w:t>
+            </w:r>
           </w:p>
         </w:tc>
         <w:tc>
@@ -6375,6 +6798,20 @@
               <w:jc w:val="center"/>
               <w:cnfStyle w:val="000000000000" w:firstRow="0" w:lastRow="0" w:firstColumn="0" w:lastColumn="0" w:oddVBand="0" w:evenVBand="0" w:oddHBand="0" w:evenHBand="0" w:firstRowFirstColumn="0" w:firstRowLastColumn="0" w:lastRowFirstColumn="0" w:lastRowLastColumn="0"/>
             </w:pPr>
+            <w:r>
+              <w:rPr>
+                <w:b/>
+                <w:color w:val="44709D" w:themeColor="accent3"/>
+              </w:rPr>
+              <w:t>a</w:t>
+            </w:r>
+            <w:r>
+              <w:rPr>
+                <w:b/>
+                <w:color w:val="44709D" w:themeColor="accent3"/>
+              </w:rPr>
+              <w:t>pproximately</w:t>
+            </w:r>
           </w:p>
         </w:tc>
         <w:tc>
@@ -6389,6 +6826,13 @@
               <w:jc w:val="center"/>
               <w:cnfStyle w:val="000000000000" w:firstRow="0" w:lastRow="0" w:firstColumn="0" w:lastColumn="0" w:oddVBand="0" w:evenVBand="0" w:oddHBand="0" w:evenHBand="0" w:firstRowFirstColumn="0" w:firstRowLastColumn="0" w:lastRowFirstColumn="0" w:lastRowLastColumn="0"/>
             </w:pPr>
+            <w:r>
+              <w:rPr>
+                <w:b/>
+                <w:color w:val="44709D" w:themeColor="accent3"/>
+              </w:rPr>
+              <w:t>exactly</w:t>
+            </w:r>
           </w:p>
         </w:tc>
       </w:tr>
@@ -6462,6 +6906,13 @@
               <w:jc w:val="center"/>
               <w:cnfStyle w:val="000000100000" w:firstRow="0" w:lastRow="0" w:firstColumn="0" w:lastColumn="0" w:oddVBand="0" w:evenVBand="0" w:oddHBand="1" w:evenHBand="0" w:firstRowFirstColumn="0" w:firstRowLastColumn="0" w:lastRowFirstColumn="0" w:lastRowLastColumn="0"/>
             </w:pPr>
+            <w:r>
+              <w:rPr>
+                <w:b/>
+                <w:color w:val="44709D" w:themeColor="accent3"/>
+              </w:rPr>
+              <w:t>no way</w:t>
+            </w:r>
           </w:p>
         </w:tc>
         <w:tc>
@@ -6477,6 +6928,13 @@
               <w:jc w:val="center"/>
               <w:cnfStyle w:val="000000100000" w:firstRow="0" w:lastRow="0" w:firstColumn="0" w:lastColumn="0" w:oddVBand="0" w:evenVBand="0" w:oddHBand="1" w:evenHBand="0" w:firstRowFirstColumn="0" w:firstRowLastColumn="0" w:lastRowFirstColumn="0" w:lastRowLastColumn="0"/>
             </w:pPr>
+            <w:r>
+              <w:rPr>
+                <w:b/>
+                <w:color w:val="44709D" w:themeColor="accent3"/>
+              </w:rPr>
+              <w:t>no way</w:t>
+            </w:r>
           </w:p>
         </w:tc>
         <w:tc>
@@ -6491,6 +6949,20 @@
             <w:pPr>
               <w:cnfStyle w:val="000000100000" w:firstRow="0" w:lastRow="0" w:firstColumn="0" w:lastColumn="0" w:oddVBand="0" w:evenVBand="0" w:oddHBand="1" w:evenHBand="0" w:firstRowFirstColumn="0" w:firstRowLastColumn="0" w:lastRowFirstColumn="0" w:lastRowLastColumn="0"/>
             </w:pPr>
+            <w:r>
+              <w:rPr>
+                <w:b/>
+                <w:color w:val="44709D" w:themeColor="accent3"/>
+              </w:rPr>
+              <w:t>a</w:t>
+            </w:r>
+            <w:r>
+              <w:rPr>
+                <w:b/>
+                <w:color w:val="44709D" w:themeColor="accent3"/>
+              </w:rPr>
+              <w:t>pproximately</w:t>
+            </w:r>
           </w:p>
         </w:tc>
         <w:tc>
@@ -6504,6 +6976,20 @@
             <w:pPr>
               <w:cnfStyle w:val="000000100000" w:firstRow="0" w:lastRow="0" w:firstColumn="0" w:lastColumn="0" w:oddVBand="0" w:evenVBand="0" w:oddHBand="1" w:evenHBand="0" w:firstRowFirstColumn="0" w:firstRowLastColumn="0" w:lastRowFirstColumn="0" w:lastRowLastColumn="0"/>
             </w:pPr>
+            <w:r>
+              <w:rPr>
+                <w:b/>
+                <w:color w:val="44709D" w:themeColor="accent3"/>
+              </w:rPr>
+              <w:t>a</w:t>
+            </w:r>
+            <w:r>
+              <w:rPr>
+                <w:b/>
+                <w:color w:val="44709D" w:themeColor="accent3"/>
+              </w:rPr>
+              <w:t>pproximately</w:t>
+            </w:r>
           </w:p>
         </w:tc>
       </w:tr>
@@ -6552,6 +7038,13 @@
               <w:jc w:val="center"/>
               <w:cnfStyle w:val="000000000000" w:firstRow="0" w:lastRow="0" w:firstColumn="0" w:lastColumn="0" w:oddVBand="0" w:evenVBand="0" w:oddHBand="0" w:evenHBand="0" w:firstRowFirstColumn="0" w:firstRowLastColumn="0" w:lastRowFirstColumn="0" w:lastRowLastColumn="0"/>
             </w:pPr>
+            <w:r>
+              <w:rPr>
+                <w:b/>
+                <w:color w:val="44709D" w:themeColor="accent3"/>
+              </w:rPr>
+              <w:t>exactly</w:t>
+            </w:r>
           </w:p>
         </w:tc>
         <w:tc>
@@ -6567,6 +7060,13 @@
               <w:jc w:val="center"/>
               <w:cnfStyle w:val="000000000000" w:firstRow="0" w:lastRow="0" w:firstColumn="0" w:lastColumn="0" w:oddVBand="0" w:evenVBand="0" w:oddHBand="0" w:evenHBand="0" w:firstRowFirstColumn="0" w:firstRowLastColumn="0" w:lastRowFirstColumn="0" w:lastRowLastColumn="0"/>
             </w:pPr>
+            <w:r>
+              <w:rPr>
+                <w:b/>
+                <w:color w:val="44709D" w:themeColor="accent3"/>
+              </w:rPr>
+              <w:t>exactly</w:t>
+            </w:r>
           </w:p>
         </w:tc>
         <w:tc>
@@ -6582,6 +7082,13 @@
               <w:jc w:val="center"/>
               <w:cnfStyle w:val="000000000000" w:firstRow="0" w:lastRow="0" w:firstColumn="0" w:lastColumn="0" w:oddVBand="0" w:evenVBand="0" w:oddHBand="0" w:evenHBand="0" w:firstRowFirstColumn="0" w:firstRowLastColumn="0" w:lastRowFirstColumn="0" w:lastRowLastColumn="0"/>
             </w:pPr>
+            <w:r>
+              <w:rPr>
+                <w:b/>
+                <w:color w:val="44709D" w:themeColor="accent3"/>
+              </w:rPr>
+              <w:t>exactly</w:t>
+            </w:r>
           </w:p>
         </w:tc>
         <w:tc>
@@ -6596,6 +7103,13 @@
               <w:jc w:val="center"/>
               <w:cnfStyle w:val="000000000000" w:firstRow="0" w:lastRow="0" w:firstColumn="0" w:lastColumn="0" w:oddVBand="0" w:evenVBand="0" w:oddHBand="0" w:evenHBand="0" w:firstRowFirstColumn="0" w:firstRowLastColumn="0" w:lastRowFirstColumn="0" w:lastRowLastColumn="0"/>
             </w:pPr>
+            <w:r>
+              <w:rPr>
+                <w:b/>
+                <w:color w:val="44709D" w:themeColor="accent3"/>
+              </w:rPr>
+              <w:t>exactly</w:t>
+            </w:r>
           </w:p>
         </w:tc>
       </w:tr>
@@ -6645,6 +7159,13 @@
               <w:jc w:val="center"/>
               <w:cnfStyle w:val="000000100000" w:firstRow="0" w:lastRow="0" w:firstColumn="0" w:lastColumn="0" w:oddVBand="0" w:evenVBand="0" w:oddHBand="1" w:evenHBand="0" w:firstRowFirstColumn="0" w:firstRowLastColumn="0" w:lastRowFirstColumn="0" w:lastRowLastColumn="0"/>
             </w:pPr>
+            <w:r>
+              <w:rPr>
+                <w:b/>
+                <w:color w:val="44709D" w:themeColor="accent3"/>
+              </w:rPr>
+              <w:t>exactly</w:t>
+            </w:r>
           </w:p>
         </w:tc>
         <w:tc>
@@ -6660,6 +7181,13 @@
               <w:jc w:val="center"/>
               <w:cnfStyle w:val="000000100000" w:firstRow="0" w:lastRow="0" w:firstColumn="0" w:lastColumn="0" w:oddVBand="0" w:evenVBand="0" w:oddHBand="1" w:evenHBand="0" w:firstRowFirstColumn="0" w:firstRowLastColumn="0" w:lastRowFirstColumn="0" w:lastRowLastColumn="0"/>
             </w:pPr>
+            <w:r>
+              <w:rPr>
+                <w:b/>
+                <w:color w:val="44709D" w:themeColor="accent3"/>
+              </w:rPr>
+              <w:t>exactly</w:t>
+            </w:r>
           </w:p>
         </w:tc>
         <w:tc>
@@ -6675,6 +7203,20 @@
               <w:jc w:val="center"/>
               <w:cnfStyle w:val="000000100000" w:firstRow="0" w:lastRow="0" w:firstColumn="0" w:lastColumn="0" w:oddVBand="0" w:evenVBand="0" w:oddHBand="1" w:evenHBand="0" w:firstRowFirstColumn="0" w:firstRowLastColumn="0" w:lastRowFirstColumn="0" w:lastRowLastColumn="0"/>
             </w:pPr>
+            <w:r>
+              <w:rPr>
+                <w:b/>
+                <w:color w:val="44709D" w:themeColor="accent3"/>
+              </w:rPr>
+              <w:t>a</w:t>
+            </w:r>
+            <w:r>
+              <w:rPr>
+                <w:b/>
+                <w:color w:val="44709D" w:themeColor="accent3"/>
+              </w:rPr>
+              <w:t>pproximately</w:t>
+            </w:r>
           </w:p>
         </w:tc>
         <w:tc>
@@ -6689,6 +7231,13 @@
               <w:jc w:val="center"/>
               <w:cnfStyle w:val="000000100000" w:firstRow="0" w:lastRow="0" w:firstColumn="0" w:lastColumn="0" w:oddVBand="0" w:evenVBand="0" w:oddHBand="1" w:evenHBand="0" w:firstRowFirstColumn="0" w:firstRowLastColumn="0" w:lastRowFirstColumn="0" w:lastRowLastColumn="0"/>
             </w:pPr>
+            <w:r>
+              <w:rPr>
+                <w:b/>
+                <w:color w:val="44709D" w:themeColor="accent3"/>
+              </w:rPr>
+              <w:t>exactly</w:t>
+            </w:r>
           </w:p>
         </w:tc>
       </w:tr>
@@ -6737,6 +7286,13 @@
               <w:jc w:val="center"/>
               <w:cnfStyle w:val="000000000000" w:firstRow="0" w:lastRow="0" w:firstColumn="0" w:lastColumn="0" w:oddVBand="0" w:evenVBand="0" w:oddHBand="0" w:evenHBand="0" w:firstRowFirstColumn="0" w:firstRowLastColumn="0" w:lastRowFirstColumn="0" w:lastRowLastColumn="0"/>
             </w:pPr>
+            <w:r>
+              <w:rPr>
+                <w:b/>
+                <w:color w:val="44709D" w:themeColor="accent3"/>
+              </w:rPr>
+              <w:t>exactly</w:t>
+            </w:r>
           </w:p>
         </w:tc>
         <w:tc>
@@ -6752,6 +7308,13 @@
               <w:jc w:val="center"/>
               <w:cnfStyle w:val="000000000000" w:firstRow="0" w:lastRow="0" w:firstColumn="0" w:lastColumn="0" w:oddVBand="0" w:evenVBand="0" w:oddHBand="0" w:evenHBand="0" w:firstRowFirstColumn="0" w:firstRowLastColumn="0" w:lastRowFirstColumn="0" w:lastRowLastColumn="0"/>
             </w:pPr>
+            <w:r>
+              <w:rPr>
+                <w:b/>
+                <w:color w:val="44709D" w:themeColor="accent3"/>
+              </w:rPr>
+              <w:t>exactly</w:t>
+            </w:r>
           </w:p>
         </w:tc>
         <w:tc>
@@ -6767,6 +7330,13 @@
               <w:jc w:val="center"/>
               <w:cnfStyle w:val="000000000000" w:firstRow="0" w:lastRow="0" w:firstColumn="0" w:lastColumn="0" w:oddVBand="0" w:evenVBand="0" w:oddHBand="0" w:evenHBand="0" w:firstRowFirstColumn="0" w:firstRowLastColumn="0" w:lastRowFirstColumn="0" w:lastRowLastColumn="0"/>
             </w:pPr>
+            <w:r>
+              <w:rPr>
+                <w:b/>
+                <w:color w:val="44709D" w:themeColor="accent3"/>
+              </w:rPr>
+              <w:t>exactly</w:t>
+            </w:r>
           </w:p>
         </w:tc>
         <w:tc>
@@ -6781,6 +7351,13 @@
               <w:jc w:val="center"/>
               <w:cnfStyle w:val="000000000000" w:firstRow="0" w:lastRow="0" w:firstColumn="0" w:lastColumn="0" w:oddVBand="0" w:evenVBand="0" w:oddHBand="0" w:evenHBand="0" w:firstRowFirstColumn="0" w:firstRowLastColumn="0" w:lastRowFirstColumn="0" w:lastRowLastColumn="0"/>
             </w:pPr>
+            <w:r>
+              <w:rPr>
+                <w:b/>
+                <w:color w:val="44709D" w:themeColor="accent3"/>
+              </w:rPr>
+              <w:t>exactly</w:t>
+            </w:r>
           </w:p>
         </w:tc>
       </w:tr>
@@ -6830,6 +7407,20 @@
               <w:jc w:val="center"/>
               <w:cnfStyle w:val="000000100000" w:firstRow="0" w:lastRow="0" w:firstColumn="0" w:lastColumn="0" w:oddVBand="0" w:evenVBand="0" w:oddHBand="1" w:evenHBand="0" w:firstRowFirstColumn="0" w:firstRowLastColumn="0" w:lastRowFirstColumn="0" w:lastRowLastColumn="0"/>
             </w:pPr>
+            <w:r>
+              <w:rPr>
+                <w:b/>
+                <w:color w:val="44709D" w:themeColor="accent3"/>
+              </w:rPr>
+              <w:t>a</w:t>
+            </w:r>
+            <w:r>
+              <w:rPr>
+                <w:b/>
+                <w:color w:val="44709D" w:themeColor="accent3"/>
+              </w:rPr>
+              <w:t>pproximately</w:t>
+            </w:r>
           </w:p>
         </w:tc>
         <w:tc>
@@ -6845,6 +7436,20 @@
               <w:jc w:val="center"/>
               <w:cnfStyle w:val="000000100000" w:firstRow="0" w:lastRow="0" w:firstColumn="0" w:lastColumn="0" w:oddVBand="0" w:evenVBand="0" w:oddHBand="1" w:evenHBand="0" w:firstRowFirstColumn="0" w:firstRowLastColumn="0" w:lastRowFirstColumn="0" w:lastRowLastColumn="0"/>
             </w:pPr>
+            <w:r>
+              <w:rPr>
+                <w:b/>
+                <w:color w:val="44709D" w:themeColor="accent3"/>
+              </w:rPr>
+              <w:t>a</w:t>
+            </w:r>
+            <w:r>
+              <w:rPr>
+                <w:b/>
+                <w:color w:val="44709D" w:themeColor="accent3"/>
+              </w:rPr>
+              <w:t>pproximately</w:t>
+            </w:r>
           </w:p>
         </w:tc>
         <w:tc>
@@ -6860,6 +7465,20 @@
               <w:jc w:val="center"/>
               <w:cnfStyle w:val="000000100000" w:firstRow="0" w:lastRow="0" w:firstColumn="0" w:lastColumn="0" w:oddVBand="0" w:evenVBand="0" w:oddHBand="1" w:evenHBand="0" w:firstRowFirstColumn="0" w:firstRowLastColumn="0" w:lastRowFirstColumn="0" w:lastRowLastColumn="0"/>
             </w:pPr>
+            <w:r>
+              <w:rPr>
+                <w:b/>
+                <w:color w:val="44709D" w:themeColor="accent3"/>
+              </w:rPr>
+              <w:t>a</w:t>
+            </w:r>
+            <w:r>
+              <w:rPr>
+                <w:b/>
+                <w:color w:val="44709D" w:themeColor="accent3"/>
+              </w:rPr>
+              <w:t>pproximately</w:t>
+            </w:r>
           </w:p>
         </w:tc>
         <w:tc>
@@ -6874,6 +7493,13 @@
               <w:jc w:val="center"/>
               <w:cnfStyle w:val="000000100000" w:firstRow="0" w:lastRow="0" w:firstColumn="0" w:lastColumn="0" w:oddVBand="0" w:evenVBand="0" w:oddHBand="1" w:evenHBand="0" w:firstRowFirstColumn="0" w:firstRowLastColumn="0" w:lastRowFirstColumn="0" w:lastRowLastColumn="0"/>
             </w:pPr>
+            <w:r>
+              <w:rPr>
+                <w:b/>
+                <w:color w:val="44709D" w:themeColor="accent3"/>
+              </w:rPr>
+              <w:t>exactly</w:t>
+            </w:r>
           </w:p>
         </w:tc>
       </w:tr>
@@ -6937,6 +7563,20 @@
               <w:jc w:val="center"/>
               <w:cnfStyle w:val="000000000000" w:firstRow="0" w:lastRow="0" w:firstColumn="0" w:lastColumn="0" w:oddVBand="0" w:evenVBand="0" w:oddHBand="0" w:evenHBand="0" w:firstRowFirstColumn="0" w:firstRowLastColumn="0" w:lastRowFirstColumn="0" w:lastRowLastColumn="0"/>
             </w:pPr>
+            <w:r>
+              <w:rPr>
+                <w:b/>
+                <w:color w:val="44709D" w:themeColor="accent3"/>
+              </w:rPr>
+              <w:t>a</w:t>
+            </w:r>
+            <w:r>
+              <w:rPr>
+                <w:b/>
+                <w:color w:val="44709D" w:themeColor="accent3"/>
+              </w:rPr>
+              <w:t>pproximately</w:t>
+            </w:r>
           </w:p>
         </w:tc>
         <w:tc>
@@ -6952,6 +7592,20 @@
               <w:jc w:val="center"/>
               <w:cnfStyle w:val="000000000000" w:firstRow="0" w:lastRow="0" w:firstColumn="0" w:lastColumn="0" w:oddVBand="0" w:evenVBand="0" w:oddHBand="0" w:evenHBand="0" w:firstRowFirstColumn="0" w:firstRowLastColumn="0" w:lastRowFirstColumn="0" w:lastRowLastColumn="0"/>
             </w:pPr>
+            <w:r>
+              <w:rPr>
+                <w:b/>
+                <w:color w:val="44709D" w:themeColor="accent3"/>
+              </w:rPr>
+              <w:t>a</w:t>
+            </w:r>
+            <w:r>
+              <w:rPr>
+                <w:b/>
+                <w:color w:val="44709D" w:themeColor="accent3"/>
+              </w:rPr>
+              <w:t>pproximately</w:t>
+            </w:r>
           </w:p>
         </w:tc>
         <w:tc>
@@ -6967,6 +7621,20 @@
               <w:jc w:val="center"/>
               <w:cnfStyle w:val="000000000000" w:firstRow="0" w:lastRow="0" w:firstColumn="0" w:lastColumn="0" w:oddVBand="0" w:evenVBand="0" w:oddHBand="0" w:evenHBand="0" w:firstRowFirstColumn="0" w:firstRowLastColumn="0" w:lastRowFirstColumn="0" w:lastRowLastColumn="0"/>
             </w:pPr>
+            <w:r>
+              <w:rPr>
+                <w:b/>
+                <w:color w:val="44709D" w:themeColor="accent3"/>
+              </w:rPr>
+              <w:t>a</w:t>
+            </w:r>
+            <w:r>
+              <w:rPr>
+                <w:b/>
+                <w:color w:val="44709D" w:themeColor="accent3"/>
+              </w:rPr>
+              <w:t>pproximately</w:t>
+            </w:r>
           </w:p>
         </w:tc>
         <w:tc>
@@ -6981,6 +7649,13 @@
               <w:jc w:val="center"/>
               <w:cnfStyle w:val="000000000000" w:firstRow="0" w:lastRow="0" w:firstColumn="0" w:lastColumn="0" w:oddVBand="0" w:evenVBand="0" w:oddHBand="0" w:evenHBand="0" w:firstRowFirstColumn="0" w:firstRowLastColumn="0" w:lastRowFirstColumn="0" w:lastRowLastColumn="0"/>
             </w:pPr>
+            <w:r>
+              <w:rPr>
+                <w:b/>
+                <w:color w:val="44709D" w:themeColor="accent3"/>
+              </w:rPr>
+              <w:t>exactly</w:t>
+            </w:r>
           </w:p>
         </w:tc>
       </w:tr>
@@ -7030,6 +7705,20 @@
               <w:jc w:val="center"/>
               <w:cnfStyle w:val="000000100000" w:firstRow="0" w:lastRow="0" w:firstColumn="0" w:lastColumn="0" w:oddVBand="0" w:evenVBand="0" w:oddHBand="1" w:evenHBand="0" w:firstRowFirstColumn="0" w:firstRowLastColumn="0" w:lastRowFirstColumn="0" w:lastRowLastColumn="0"/>
             </w:pPr>
+            <w:r>
+              <w:rPr>
+                <w:b/>
+                <w:color w:val="44709D" w:themeColor="accent3"/>
+              </w:rPr>
+              <w:t>a</w:t>
+            </w:r>
+            <w:r>
+              <w:rPr>
+                <w:b/>
+                <w:color w:val="44709D" w:themeColor="accent3"/>
+              </w:rPr>
+              <w:t>pproximately</w:t>
+            </w:r>
           </w:p>
         </w:tc>
         <w:tc>
@@ -7045,6 +7734,20 @@
               <w:jc w:val="center"/>
               <w:cnfStyle w:val="000000100000" w:firstRow="0" w:lastRow="0" w:firstColumn="0" w:lastColumn="0" w:oddVBand="0" w:evenVBand="0" w:oddHBand="1" w:evenHBand="0" w:firstRowFirstColumn="0" w:firstRowLastColumn="0" w:lastRowFirstColumn="0" w:lastRowLastColumn="0"/>
             </w:pPr>
+            <w:r>
+              <w:rPr>
+                <w:b/>
+                <w:color w:val="44709D" w:themeColor="accent3"/>
+              </w:rPr>
+              <w:t>a</w:t>
+            </w:r>
+            <w:r>
+              <w:rPr>
+                <w:b/>
+                <w:color w:val="44709D" w:themeColor="accent3"/>
+              </w:rPr>
+              <w:t>pproximately</w:t>
+            </w:r>
           </w:p>
         </w:tc>
         <w:tc>
@@ -7060,6 +7763,20 @@
               <w:jc w:val="center"/>
               <w:cnfStyle w:val="000000100000" w:firstRow="0" w:lastRow="0" w:firstColumn="0" w:lastColumn="0" w:oddVBand="0" w:evenVBand="0" w:oddHBand="1" w:evenHBand="0" w:firstRowFirstColumn="0" w:firstRowLastColumn="0" w:lastRowFirstColumn="0" w:lastRowLastColumn="0"/>
             </w:pPr>
+            <w:r>
+              <w:rPr>
+                <w:b/>
+                <w:color w:val="44709D" w:themeColor="accent3"/>
+              </w:rPr>
+              <w:t>a</w:t>
+            </w:r>
+            <w:r>
+              <w:rPr>
+                <w:b/>
+                <w:color w:val="44709D" w:themeColor="accent3"/>
+              </w:rPr>
+              <w:t>pproximately</w:t>
+            </w:r>
           </w:p>
         </w:tc>
         <w:tc>
@@ -7074,6 +7791,20 @@
               <w:jc w:val="center"/>
               <w:cnfStyle w:val="000000100000" w:firstRow="0" w:lastRow="0" w:firstColumn="0" w:lastColumn="0" w:oddVBand="0" w:evenVBand="0" w:oddHBand="1" w:evenHBand="0" w:firstRowFirstColumn="0" w:firstRowLastColumn="0" w:lastRowFirstColumn="0" w:lastRowLastColumn="0"/>
             </w:pPr>
+            <w:r>
+              <w:rPr>
+                <w:b/>
+                <w:color w:val="44709D" w:themeColor="accent3"/>
+              </w:rPr>
+              <w:t>a</w:t>
+            </w:r>
+            <w:r>
+              <w:rPr>
+                <w:b/>
+                <w:color w:val="44709D" w:themeColor="accent3"/>
+              </w:rPr>
+              <w:t>pproximately</w:t>
+            </w:r>
           </w:p>
         </w:tc>
       </w:tr>
@@ -7126,6 +7857,13 @@
                 <w:color w:val="FF0000"/>
               </w:rPr>
             </w:pPr>
+            <w:r>
+              <w:rPr>
+                <w:b/>
+                <w:color w:val="44709D" w:themeColor="accent3"/>
+              </w:rPr>
+              <w:t>no way</w:t>
+            </w:r>
           </w:p>
         </w:tc>
         <w:tc>
@@ -7141,6 +7879,13 @@
               <w:jc w:val="center"/>
               <w:cnfStyle w:val="000000000000" w:firstRow="0" w:lastRow="0" w:firstColumn="0" w:lastColumn="0" w:oddVBand="0" w:evenVBand="0" w:oddHBand="0" w:evenHBand="0" w:firstRowFirstColumn="0" w:firstRowLastColumn="0" w:lastRowFirstColumn="0" w:lastRowLastColumn="0"/>
             </w:pPr>
+            <w:r>
+              <w:rPr>
+                <w:b/>
+                <w:color w:val="44709D" w:themeColor="accent3"/>
+              </w:rPr>
+              <w:t>exactly</w:t>
+            </w:r>
           </w:p>
         </w:tc>
         <w:tc>
@@ -7160,6 +7905,20 @@
                 <w:color w:val="FF0000"/>
               </w:rPr>
             </w:pPr>
+            <w:r>
+              <w:rPr>
+                <w:b/>
+                <w:color w:val="44709D" w:themeColor="accent3"/>
+              </w:rPr>
+              <w:t>a</w:t>
+            </w:r>
+            <w:r>
+              <w:rPr>
+                <w:b/>
+                <w:color w:val="44709D" w:themeColor="accent3"/>
+              </w:rPr>
+              <w:t>pproximately</w:t>
+            </w:r>
           </w:p>
         </w:tc>
         <w:tc>
@@ -7178,6 +7937,13 @@
                 <w:color w:val="FF0000"/>
               </w:rPr>
             </w:pPr>
+            <w:r>
+              <w:rPr>
+                <w:b/>
+                <w:color w:val="44709D" w:themeColor="accent3"/>
+              </w:rPr>
+              <w:t>exactly</w:t>
+            </w:r>
           </w:p>
         </w:tc>
       </w:tr>
@@ -7227,6 +7993,13 @@
               <w:jc w:val="center"/>
               <w:cnfStyle w:val="000000100000" w:firstRow="0" w:lastRow="0" w:firstColumn="0" w:lastColumn="0" w:oddVBand="0" w:evenVBand="0" w:oddHBand="1" w:evenHBand="0" w:firstRowFirstColumn="0" w:firstRowLastColumn="0" w:lastRowFirstColumn="0" w:lastRowLastColumn="0"/>
             </w:pPr>
+            <w:r>
+              <w:rPr>
+                <w:b/>
+                <w:color w:val="44709D" w:themeColor="accent3"/>
+              </w:rPr>
+              <w:t>no way</w:t>
+            </w:r>
           </w:p>
         </w:tc>
         <w:tc>
@@ -7242,6 +8015,13 @@
               <w:jc w:val="center"/>
               <w:cnfStyle w:val="000000100000" w:firstRow="0" w:lastRow="0" w:firstColumn="0" w:lastColumn="0" w:oddVBand="0" w:evenVBand="0" w:oddHBand="1" w:evenHBand="0" w:firstRowFirstColumn="0" w:firstRowLastColumn="0" w:lastRowFirstColumn="0" w:lastRowLastColumn="0"/>
             </w:pPr>
+            <w:r>
+              <w:rPr>
+                <w:b/>
+                <w:color w:val="44709D" w:themeColor="accent3"/>
+              </w:rPr>
+              <w:t>exactly</w:t>
+            </w:r>
           </w:p>
         </w:tc>
         <w:tc>
@@ -7261,6 +8041,20 @@
                 <w:color w:val="FF0000"/>
               </w:rPr>
             </w:pPr>
+            <w:r>
+              <w:rPr>
+                <w:b/>
+                <w:color w:val="44709D" w:themeColor="accent3"/>
+              </w:rPr>
+              <w:t>a</w:t>
+            </w:r>
+            <w:r>
+              <w:rPr>
+                <w:b/>
+                <w:color w:val="44709D" w:themeColor="accent3"/>
+              </w:rPr>
+              <w:t>pproximately</w:t>
+            </w:r>
           </w:p>
         </w:tc>
         <w:tc>
@@ -7279,6 +8073,20 @@
                 <w:color w:val="FF0000"/>
               </w:rPr>
             </w:pPr>
+            <w:r>
+              <w:rPr>
+                <w:b/>
+                <w:color w:val="44709D" w:themeColor="accent3"/>
+              </w:rPr>
+              <w:t>a</w:t>
+            </w:r>
+            <w:r>
+              <w:rPr>
+                <w:b/>
+                <w:color w:val="44709D" w:themeColor="accent3"/>
+              </w:rPr>
+              <w:t>pproximately</w:t>
+            </w:r>
           </w:p>
         </w:tc>
       </w:tr>
@@ -7327,6 +8135,13 @@
               <w:jc w:val="center"/>
               <w:cnfStyle w:val="000000000000" w:firstRow="0" w:lastRow="0" w:firstColumn="0" w:lastColumn="0" w:oddVBand="0" w:evenVBand="0" w:oddHBand="0" w:evenHBand="0" w:firstRowFirstColumn="0" w:firstRowLastColumn="0" w:lastRowFirstColumn="0" w:lastRowLastColumn="0"/>
             </w:pPr>
+            <w:r>
+              <w:rPr>
+                <w:b/>
+                <w:color w:val="44709D" w:themeColor="accent3"/>
+              </w:rPr>
+              <w:t>no way</w:t>
+            </w:r>
           </w:p>
         </w:tc>
         <w:tc>
@@ -7342,6 +8157,13 @@
               <w:jc w:val="center"/>
               <w:cnfStyle w:val="000000000000" w:firstRow="0" w:lastRow="0" w:firstColumn="0" w:lastColumn="0" w:oddVBand="0" w:evenVBand="0" w:oddHBand="0" w:evenHBand="0" w:firstRowFirstColumn="0" w:firstRowLastColumn="0" w:lastRowFirstColumn="0" w:lastRowLastColumn="0"/>
             </w:pPr>
+            <w:r>
+              <w:rPr>
+                <w:b/>
+                <w:color w:val="44709D" w:themeColor="accent3"/>
+              </w:rPr>
+              <w:t>exactly</w:t>
+            </w:r>
           </w:p>
         </w:tc>
         <w:tc>
@@ -7361,6 +8183,20 @@
                 <w:color w:val="FF0000"/>
               </w:rPr>
             </w:pPr>
+            <w:r>
+              <w:rPr>
+                <w:b/>
+                <w:color w:val="44709D" w:themeColor="accent3"/>
+              </w:rPr>
+              <w:t>a</w:t>
+            </w:r>
+            <w:r>
+              <w:rPr>
+                <w:b/>
+                <w:color w:val="44709D" w:themeColor="accent3"/>
+              </w:rPr>
+              <w:t>pproximately</w:t>
+            </w:r>
           </w:p>
         </w:tc>
         <w:tc>
@@ -7379,6 +8215,20 @@
                 <w:color w:val="FF0000"/>
               </w:rPr>
             </w:pPr>
+            <w:r>
+              <w:rPr>
+                <w:b/>
+                <w:color w:val="44709D" w:themeColor="accent3"/>
+              </w:rPr>
+              <w:t>a</w:t>
+            </w:r>
+            <w:r>
+              <w:rPr>
+                <w:b/>
+                <w:color w:val="44709D" w:themeColor="accent3"/>
+              </w:rPr>
+              <w:t>pproximately</w:t>
+            </w:r>
           </w:p>
         </w:tc>
       </w:tr>
@@ -7428,6 +8278,13 @@
               <w:jc w:val="center"/>
               <w:cnfStyle w:val="000000100000" w:firstRow="0" w:lastRow="0" w:firstColumn="0" w:lastColumn="0" w:oddVBand="0" w:evenVBand="0" w:oddHBand="1" w:evenHBand="0" w:firstRowFirstColumn="0" w:firstRowLastColumn="0" w:lastRowFirstColumn="0" w:lastRowLastColumn="0"/>
             </w:pPr>
+            <w:r>
+              <w:rPr>
+                <w:b/>
+                <w:color w:val="44709D" w:themeColor="accent3"/>
+              </w:rPr>
+              <w:t>no way</w:t>
+            </w:r>
           </w:p>
         </w:tc>
         <w:tc>
@@ -7443,6 +8300,13 @@
               <w:jc w:val="center"/>
               <w:cnfStyle w:val="000000100000" w:firstRow="0" w:lastRow="0" w:firstColumn="0" w:lastColumn="0" w:oddVBand="0" w:evenVBand="0" w:oddHBand="1" w:evenHBand="0" w:firstRowFirstColumn="0" w:firstRowLastColumn="0" w:lastRowFirstColumn="0" w:lastRowLastColumn="0"/>
             </w:pPr>
+            <w:r>
+              <w:rPr>
+                <w:b/>
+                <w:color w:val="44709D" w:themeColor="accent3"/>
+              </w:rPr>
+              <w:t>no way</w:t>
+            </w:r>
           </w:p>
         </w:tc>
         <w:tc>
@@ -7458,6 +8322,20 @@
               <w:jc w:val="center"/>
               <w:cnfStyle w:val="000000100000" w:firstRow="0" w:lastRow="0" w:firstColumn="0" w:lastColumn="0" w:oddVBand="0" w:evenVBand="0" w:oddHBand="1" w:evenHBand="0" w:firstRowFirstColumn="0" w:firstRowLastColumn="0" w:lastRowFirstColumn="0" w:lastRowLastColumn="0"/>
             </w:pPr>
+            <w:r>
+              <w:rPr>
+                <w:b/>
+                <w:color w:val="44709D" w:themeColor="accent3"/>
+              </w:rPr>
+              <w:t>a</w:t>
+            </w:r>
+            <w:r>
+              <w:rPr>
+                <w:b/>
+                <w:color w:val="44709D" w:themeColor="accent3"/>
+              </w:rPr>
+              <w:t>pproximately</w:t>
+            </w:r>
           </w:p>
         </w:tc>
         <w:tc>
@@ -7472,6 +8350,20 @@
               <w:jc w:val="center"/>
               <w:cnfStyle w:val="000000100000" w:firstRow="0" w:lastRow="0" w:firstColumn="0" w:lastColumn="0" w:oddVBand="0" w:evenVBand="0" w:oddHBand="1" w:evenHBand="0" w:firstRowFirstColumn="0" w:firstRowLastColumn="0" w:lastRowFirstColumn="0" w:lastRowLastColumn="0"/>
             </w:pPr>
+            <w:r>
+              <w:rPr>
+                <w:b/>
+                <w:color w:val="44709D" w:themeColor="accent3"/>
+              </w:rPr>
+              <w:t>a</w:t>
+            </w:r>
+            <w:r>
+              <w:rPr>
+                <w:b/>
+                <w:color w:val="44709D" w:themeColor="accent3"/>
+              </w:rPr>
+              <w:t>pproximately</w:t>
+            </w:r>
           </w:p>
         </w:tc>
       </w:tr>
@@ -7520,6 +8412,13 @@
               <w:jc w:val="center"/>
               <w:cnfStyle w:val="000000000000" w:firstRow="0" w:lastRow="0" w:firstColumn="0" w:lastColumn="0" w:oddVBand="0" w:evenVBand="0" w:oddHBand="0" w:evenHBand="0" w:firstRowFirstColumn="0" w:firstRowLastColumn="0" w:lastRowFirstColumn="0" w:lastRowLastColumn="0"/>
             </w:pPr>
+            <w:r>
+              <w:rPr>
+                <w:b/>
+                <w:color w:val="44709D" w:themeColor="accent3"/>
+              </w:rPr>
+              <w:t>no way</w:t>
+            </w:r>
           </w:p>
         </w:tc>
         <w:tc>
@@ -7535,6 +8434,13 @@
               <w:jc w:val="center"/>
               <w:cnfStyle w:val="000000000000" w:firstRow="0" w:lastRow="0" w:firstColumn="0" w:lastColumn="0" w:oddVBand="0" w:evenVBand="0" w:oddHBand="0" w:evenHBand="0" w:firstRowFirstColumn="0" w:firstRowLastColumn="0" w:lastRowFirstColumn="0" w:lastRowLastColumn="0"/>
             </w:pPr>
+            <w:r>
+              <w:rPr>
+                <w:b/>
+                <w:color w:val="44709D" w:themeColor="accent3"/>
+              </w:rPr>
+              <w:t>no way</w:t>
+            </w:r>
           </w:p>
         </w:tc>
         <w:tc>
@@ -7550,6 +8456,13 @@
               <w:jc w:val="center"/>
               <w:cnfStyle w:val="000000000000" w:firstRow="0" w:lastRow="0" w:firstColumn="0" w:lastColumn="0" w:oddVBand="0" w:evenVBand="0" w:oddHBand="0" w:evenHBand="0" w:firstRowFirstColumn="0" w:firstRowLastColumn="0" w:lastRowFirstColumn="0" w:lastRowLastColumn="0"/>
             </w:pPr>
+            <w:r>
+              <w:rPr>
+                <w:b/>
+                <w:color w:val="44709D" w:themeColor="accent3"/>
+              </w:rPr>
+              <w:t>exactly</w:t>
+            </w:r>
           </w:p>
         </w:tc>
         <w:tc>
@@ -7564,6 +8477,13 @@
               <w:jc w:val="center"/>
               <w:cnfStyle w:val="000000000000" w:firstRow="0" w:lastRow="0" w:firstColumn="0" w:lastColumn="0" w:oddVBand="0" w:evenVBand="0" w:oddHBand="0" w:evenHBand="0" w:firstRowFirstColumn="0" w:firstRowLastColumn="0" w:lastRowFirstColumn="0" w:lastRowLastColumn="0"/>
             </w:pPr>
+            <w:r>
+              <w:rPr>
+                <w:b/>
+                <w:color w:val="44709D" w:themeColor="accent3"/>
+              </w:rPr>
+              <w:t>exactly</w:t>
+            </w:r>
           </w:p>
         </w:tc>
       </w:tr>
@@ -7618,14 +8538,7 @@
                 <w:b/>
                 <w:color w:val="44709D" w:themeColor="accent3"/>
               </w:rPr>
-              <w:t>E</w:t>
-            </w:r>
-            <w:r>
-              <w:rPr>
-                <w:b/>
-                <w:color w:val="44709D" w:themeColor="accent3"/>
-              </w:rPr>
-              <w:t>xactly</w:t>
+              <w:t>exactly</w:t>
             </w:r>
           </w:p>
         </w:tc>
@@ -7647,14 +8560,7 @@
                 <w:b/>
                 <w:color w:val="44709D" w:themeColor="accent3"/>
               </w:rPr>
-              <w:t>E</w:t>
-            </w:r>
-            <w:r>
-              <w:rPr>
-                <w:b/>
-                <w:color w:val="44709D" w:themeColor="accent3"/>
-              </w:rPr>
-              <w:t>xactly</w:t>
+              <w:t>exactly</w:t>
             </w:r>
           </w:p>
         </w:tc>
@@ -7676,14 +8582,7 @@
                 <w:b/>
                 <w:color w:val="44709D" w:themeColor="accent3"/>
               </w:rPr>
-              <w:t>E</w:t>
-            </w:r>
-            <w:r>
-              <w:rPr>
-                <w:b/>
-                <w:color w:val="44709D" w:themeColor="accent3"/>
-              </w:rPr>
-              <w:t>xactly</w:t>
+              <w:t>exactly</w:t>
             </w:r>
           </w:p>
         </w:tc>
@@ -7704,14 +8603,7 @@
                 <w:b/>
                 <w:color w:val="44709D" w:themeColor="accent3"/>
               </w:rPr>
-              <w:t>E</w:t>
-            </w:r>
-            <w:r>
-              <w:rPr>
-                <w:b/>
-                <w:color w:val="44709D" w:themeColor="accent3"/>
-              </w:rPr>
-              <w:t>xactly</w:t>
+              <w:t>exactly</w:t>
             </w:r>
           </w:p>
         </w:tc>

</xml_diff>

<commit_message>
Updated 422, 413, 401
</commit_message>
<xml_diff>
--- a/MSiA 413/HW 01/MSiA-413 Homework 1.docx
+++ b/MSiA 413/HW 01/MSiA-413 Homework 1.docx
@@ -170,37 +170,17 @@
         </w:rPr>
         <w:t>: ____</w:t>
       </w:r>
-      <w:proofErr w:type="spellStart"/>
       <w:r>
         <w:rPr>
           <w:sz w:val="28"/>
         </w:rPr>
-        <w:t>Ya</w:t>
+        <w:t>Yassir Ahmed_</w:t>
       </w:r>
       <w:r>
         <w:rPr>
           <w:sz w:val="28"/>
         </w:rPr>
-        <w:t>a</w:t>
-      </w:r>
-      <w:r>
-        <w:rPr>
-          <w:sz w:val="28"/>
-        </w:rPr>
-        <w:t>sir</w:t>
-      </w:r>
-      <w:proofErr w:type="spellEnd"/>
-      <w:r>
-        <w:rPr>
-          <w:sz w:val="28"/>
-        </w:rPr>
-        <w:t xml:space="preserve"> Ahmed_</w:t>
-      </w:r>
-      <w:r>
-        <w:rPr>
-          <w:sz w:val="28"/>
-        </w:rPr>
-        <w:t>____________________________________</w:t>
+        <w:t>_____________________________________</w:t>
       </w:r>
       <w:r>
         <w:rPr>
@@ -303,129 +283,136 @@
     </w:p>
     <w:p>
       <w:pPr>
-        <w:pStyle w:val="Heading1"/>
-      </w:pPr>
-      <w:r>
-        <w:t>Instructions</w:t>
-      </w:r>
+        <w:rPr>
+          <w:sz w:val="28"/>
+        </w:rPr>
+      </w:pPr>
     </w:p>
     <w:p>
       <w:pPr>
-        <w:jc w:val="both"/>
-      </w:pPr>
-      <w:r>
-        <w:t xml:space="preserve">You should submit this homework assignment via Canvas. Acceptable formats are word files, text files, </w:t>
-      </w:r>
-      <w:r>
-        <w:t xml:space="preserve">and </w:t>
-      </w:r>
-      <w:r>
-        <w:t>pdf files. Paper submissions are not allowed and they will receive an automatic zero.</w:t>
+        <w:pStyle w:val="Heading1"/>
+      </w:pPr>
+      <w:r>
+        <w:t>Instructions</w:t>
       </w:r>
     </w:p>
     <w:p>
       <w:pPr>
         <w:jc w:val="both"/>
       </w:pPr>
+      <w:r>
+        <w:t xml:space="preserve">You should submit this homework assignment via Canvas. Acceptable formats are word files, text files, </w:t>
+      </w:r>
+      <w:r>
+        <w:t xml:space="preserve">and </w:t>
+      </w:r>
+      <w:r>
+        <w:t>pdf files. Paper submissions are not allowed and they will receive an automatic zero.</w:t>
+      </w:r>
     </w:p>
     <w:p>
       <w:pPr>
         <w:jc w:val="both"/>
       </w:pPr>
-      <w:r>
-        <w:t>As explained during lecture and in the syll</w:t>
-      </w:r>
-      <w:r>
-        <w:t>abus, assignments are done in groups.</w:t>
-      </w:r>
-      <w:r>
-        <w:t xml:space="preserve"> </w:t>
-      </w:r>
-      <w:r>
-        <w:t>The groups have been created a</w:t>
-      </w:r>
-      <w:r>
-        <w:t>nd assigned</w:t>
-      </w:r>
-      <w:r>
-        <w:t>. Each group needs to submit only one assignment</w:t>
-      </w:r>
-      <w:r>
-        <w:t xml:space="preserve"> (i.e., there is no need for both partners to submit individually the same homework assignment)</w:t>
-      </w:r>
-      <w:r>
-        <w:t>.</w:t>
-      </w:r>
     </w:p>
     <w:p>
       <w:pPr>
         <w:jc w:val="both"/>
       </w:pPr>
+      <w:r>
+        <w:t>As explained during lecture and in the syll</w:t>
+      </w:r>
+      <w:r>
+        <w:t>abus, assignments are done in groups.</w:t>
+      </w:r>
+      <w:r>
+        <w:t xml:space="preserve"> </w:t>
+      </w:r>
+      <w:r>
+        <w:t>The groups have been created a</w:t>
+      </w:r>
+      <w:r>
+        <w:t>nd assigned</w:t>
+      </w:r>
+      <w:r>
+        <w:t>. Each group needs to submit only one assignment</w:t>
+      </w:r>
+      <w:r>
+        <w:t xml:space="preserve"> (i.e., there is no need for both partners to submit individually the same homework assignment)</w:t>
+      </w:r>
+      <w:r>
+        <w:t>.</w:t>
+      </w:r>
     </w:p>
     <w:p>
       <w:pPr>
         <w:jc w:val="both"/>
       </w:pPr>
-      <w:r>
-        <w:t>Each group can submit solutions multiple times (for example, you may discover an error in your earlier submission and choose to submit a new solution set). W</w:t>
-      </w:r>
-      <w:r>
-        <w:t>e will grade</w:t>
-      </w:r>
-      <w:r>
-        <w:t xml:space="preserve"> only</w:t>
-      </w:r>
-      <w:r>
-        <w:t xml:space="preserve"> the last submission</w:t>
-      </w:r>
-      <w:r>
-        <w:t xml:space="preserve"> and ignore earlier </w:t>
-      </w:r>
-      <w:r>
-        <w:t>ones</w:t>
-      </w:r>
-      <w:r>
-        <w:t>.</w:t>
-      </w:r>
     </w:p>
     <w:p>
       <w:pPr>
         <w:jc w:val="both"/>
       </w:pPr>
+      <w:r>
+        <w:t>Each group can submit solutions multiple times (for example, you may discover an error in your earlier submission and choose to submit a new solution set). W</w:t>
+      </w:r>
+      <w:r>
+        <w:t>e will grade</w:t>
+      </w:r>
+      <w:r>
+        <w:t xml:space="preserve"> only</w:t>
+      </w:r>
+      <w:r>
+        <w:t xml:space="preserve"> the last submission</w:t>
+      </w:r>
+      <w:r>
+        <w:t xml:space="preserve"> and ignore earlier </w:t>
+      </w:r>
+      <w:r>
+        <w:t>ones</w:t>
+      </w:r>
+      <w:r>
+        <w:t>.</w:t>
+      </w:r>
     </w:p>
     <w:p>
       <w:pPr>
         <w:jc w:val="both"/>
       </w:pPr>
-      <w:r>
-        <w:t xml:space="preserve">Make sure you submit your solutions before the deadline. </w:t>
-      </w:r>
-      <w:r>
-        <w:t>The policies governing academic integrity, tardiness and penalties are detailed in the syllabus.</w:t>
-      </w:r>
     </w:p>
     <w:p>
       <w:pPr>
         <w:jc w:val="both"/>
       </w:pPr>
+      <w:r>
+        <w:t xml:space="preserve">Make sure you submit your solutions before the deadline. </w:t>
+      </w:r>
+      <w:r>
+        <w:t>The policies governing academic integrity, tardiness and penalties are detailed in the syllabus.</w:t>
+      </w:r>
     </w:p>
     <w:p>
       <w:pPr>
-        <w:rPr>
-          <w:b/>
-        </w:rPr>
+        <w:jc w:val="both"/>
       </w:pPr>
     </w:p>
     <w:p>
       <w:pPr>
-        <w:pStyle w:val="Heading1"/>
-      </w:pPr>
-      <w:r>
-        <w:br w:type="page"/>
-      </w:r>
+        <w:rPr>
+          <w:b/>
+        </w:rPr>
+      </w:pPr>
     </w:p>
     <w:p>
       <w:pPr>
+        <w:pStyle w:val="Heading1"/>
+      </w:pPr>
+      <w:r>
+        <w:br w:type="page"/>
+      </w:r>
+    </w:p>
+    <w:p>
+      <w:pPr>
         <w:pStyle w:val="Heading2"/>
       </w:pPr>
       <w:r>
@@ -453,15 +440,7 @@
         <w:jc w:val="both"/>
       </w:pPr>
       <w:r>
-        <w:t>Please fill out the blank parts of the table below to (</w:t>
-      </w:r>
-      <w:proofErr w:type="spellStart"/>
-      <w:r>
-        <w:t>i</w:t>
-      </w:r>
-      <w:proofErr w:type="spellEnd"/>
-      <w:r>
-        <w:t>) e</w:t>
+        <w:t>Please fill out the blank parts of the table below to (i) e</w:t>
       </w:r>
       <w:r>
         <w:t xml:space="preserve">xpress the following numbers </w:t>
@@ -5372,15 +5351,7 @@
       </w:pPr>
       <w:r>
         <w:lastRenderedPageBreak/>
-        <w:t xml:space="preserve">Question 4. Accuracy of Integer and </w:t>
-      </w:r>
-      <w:proofErr w:type="gramStart"/>
-      <w:r>
-        <w:t>Floating Point</w:t>
-      </w:r>
-      <w:proofErr w:type="gramEnd"/>
-      <w:r>
-        <w:t xml:space="preserve"> Representations (20 points</w:t>
+        <w:t>Question 4. Accuracy of Integer and Floating Point Representations (20 points</w:t>
       </w:r>
       <w:r>
         <w:t xml:space="preserve"> – 1 per row</w:t>

</xml_diff>